<commit_message>
Made tpl in word with href - good!
</commit_message>
<xml_diff>
--- a/ntd_tpl.docx
+++ b/ntd_tpl.docx
@@ -11,56 +11,69 @@
       </w:tblPr>
       <w:tblGrid>
         <w:gridCol w:w="2836"/>
-        <w:gridCol w:w="7796"/>
+        <w:gridCol w:w="3898"/>
+        <w:gridCol w:w="3898"/>
       </w:tblGrid>
       <w:tr>
         <w:tc>
           <w:tcPr>
-            <w:tcW w:w="2836" w:type="dxa"/>
+            <w:tcW w:w="10632" w:type="dxa"/>
+            <w:gridSpan w:val="3"/>
           </w:tcPr>
           <w:p>
             <w:pPr>
-              <w:pStyle w:val="HTML"/>
-              <w:shd w:val="clear" w:color="auto" w:fill="FFFFFF"/>
-              <w:rPr>
-                <w:rStyle w:val="pre"/>
-                <w:rFonts w:ascii="Times New Roman" w:hAnsi="Times New Roman" w:cs="Times New Roman"/>
-                <w:color w:val="E74C3C"/>
-                <w:sz w:val="24"/>
-                <w:szCs w:val="24"/>
-              </w:rPr>
-            </w:pPr>
-            <w:r>
-              <w:rPr>
-                <w:rStyle w:val="pre"/>
-                <w:rFonts w:ascii="Times New Roman" w:hAnsi="Times New Roman" w:cs="Times New Roman"/>
-                <w:color w:val="E74C3C"/>
-                <w:sz w:val="24"/>
-                <w:szCs w:val="24"/>
-              </w:rPr>
-              <w:t xml:space="preserve">№ </w:t>
-            </w:r>
-          </w:p>
-        </w:tc>
-        <w:tc>
-          <w:tcPr>
-            <w:tcW w:w="7796" w:type="dxa"/>
-          </w:tcPr>
-          <w:p>
-            <w:pPr>
               <w:rPr>
                 <w:rFonts w:ascii="Times New Roman" w:hAnsi="Times New Roman" w:cs="Times New Roman"/>
                 <w:sz w:val="24"/>
                 <w:szCs w:val="24"/>
+                <w:lang w:val="en-US"/>
               </w:rPr>
             </w:pPr>
-            <w:r>
-              <w:rPr>
-                <w:rFonts w:ascii="Times New Roman" w:hAnsi="Times New Roman" w:cs="Times New Roman"/>
-                <w:sz w:val="24"/>
-                <w:szCs w:val="24"/>
-              </w:rPr>
-              <w:t>Наименование</w:t>
+            <w:bookmarkStart w:id="0" w:name="_GoBack"/>
+            <w:bookmarkEnd w:id="0"/>
+            <w:r>
+              <w:rPr>
+                <w:b/>
+                <w:bCs/>
+                <w:lang w:val="en-US"/>
+              </w:rPr>
+              <w:t>{%</w:t>
+            </w:r>
+            <w:proofErr w:type="spellStart"/>
+            <w:r>
+              <w:rPr>
+                <w:b/>
+                <w:bCs/>
+                <w:lang w:val="en-US"/>
+              </w:rPr>
+              <w:t>tr</w:t>
+            </w:r>
+            <w:proofErr w:type="spellEnd"/>
+            <w:r>
+              <w:rPr>
+                <w:b/>
+                <w:bCs/>
+                <w:lang w:val="en-US"/>
+              </w:rPr>
+              <w:t xml:space="preserve"> for item in </w:t>
+            </w:r>
+            <w:proofErr w:type="spellStart"/>
+            <w:r>
+              <w:rPr>
+                <w:b/>
+                <w:bCs/>
+                <w:lang w:val="en-US"/>
+              </w:rPr>
+              <w:t>tbl_contents</w:t>
+            </w:r>
+            <w:proofErr w:type="spellEnd"/>
+            <w:r>
+              <w:rPr>
+                <w:b/>
+                <w:bCs/>
+                <w:lang w:val="en-US"/>
+              </w:rPr>
+              <w:t xml:space="preserve"> %}</w:t>
             </w:r>
           </w:p>
         </w:tc>
@@ -72,156 +85,36 @@
           </w:tcPr>
           <w:p>
             <w:pPr>
-              <w:pStyle w:val="HTML"/>
-              <w:shd w:val="clear" w:color="auto" w:fill="FFFFFF"/>
-              <w:rPr>
-                <w:rFonts w:ascii="Times New Roman" w:hAnsi="Times New Roman" w:cs="Times New Roman"/>
-                <w:sz w:val="24"/>
-                <w:szCs w:val="24"/>
-                <w:lang w:val="en-US"/>
-              </w:rPr>
+              <w:pStyle w:val="Obsahtabulky"/>
             </w:pPr>
-            <w:proofErr w:type="gramStart"/>
-            <w:r>
-              <w:rPr>
-                <w:rStyle w:val="pre"/>
-                <w:rFonts w:ascii="Times New Roman" w:hAnsi="Times New Roman" w:cs="Times New Roman"/>
-                <w:color w:val="E74C3C"/>
-                <w:sz w:val="24"/>
-                <w:szCs w:val="24"/>
-              </w:rPr>
-              <w:t>{{</w:t>
-            </w:r>
-            <w:r>
-              <w:rPr>
-                <w:rStyle w:val="pre"/>
-                <w:rFonts w:ascii="Times New Roman" w:hAnsi="Times New Roman" w:cs="Times New Roman"/>
-                <w:color w:val="E74C3C"/>
-                <w:sz w:val="24"/>
-                <w:szCs w:val="24"/>
-                <w:lang w:val="en-US"/>
-              </w:rPr>
-              <w:t xml:space="preserve"> </w:t>
-            </w:r>
-            <w:r>
-              <w:rPr>
-                <w:rStyle w:val="pre"/>
-                <w:rFonts w:ascii="Times New Roman" w:hAnsi="Times New Roman" w:cs="Times New Roman"/>
-                <w:color w:val="E74C3C"/>
-                <w:sz w:val="24"/>
-                <w:szCs w:val="24"/>
-              </w:rPr>
-              <w:t>r</w:t>
-            </w:r>
-            <w:proofErr w:type="gramEnd"/>
-            <w:r>
-              <w:rPr>
-                <w:rFonts w:ascii="Times New Roman" w:hAnsi="Times New Roman" w:cs="Times New Roman"/>
-                <w:color w:val="E74C3C"/>
-                <w:sz w:val="24"/>
-                <w:szCs w:val="24"/>
-                <w:shd w:val="clear" w:color="auto" w:fill="FFFFFF"/>
-              </w:rPr>
-              <w:t> </w:t>
-            </w:r>
-            <w:proofErr w:type="spellStart"/>
-            <w:r>
-              <w:rPr>
-                <w:rFonts w:ascii="Times New Roman" w:hAnsi="Times New Roman" w:cs="Times New Roman"/>
-                <w:color w:val="000000"/>
-                <w:sz w:val="24"/>
-                <w:szCs w:val="24"/>
-              </w:rPr>
-              <w:t>ntd_rich_text</w:t>
-            </w:r>
-            <w:proofErr w:type="spellEnd"/>
-            <w:r>
-              <w:rPr>
-                <w:rFonts w:ascii="Times New Roman" w:hAnsi="Times New Roman" w:cs="Times New Roman"/>
-                <w:color w:val="000000"/>
-                <w:sz w:val="24"/>
-                <w:szCs w:val="24"/>
-                <w:lang w:val="en-US"/>
-              </w:rPr>
-              <w:t xml:space="preserve"> </w:t>
-            </w:r>
-            <w:r>
-              <w:rPr>
-                <w:rStyle w:val="pre"/>
-                <w:rFonts w:ascii="Times New Roman" w:hAnsi="Times New Roman" w:cs="Times New Roman"/>
-                <w:color w:val="E74C3C"/>
-                <w:sz w:val="24"/>
-                <w:szCs w:val="24"/>
-              </w:rPr>
-              <w:t>}}</w:t>
+            <w:r>
+              <w:t>{%tc for col in item.cols %}</w:t>
             </w:r>
           </w:p>
         </w:tc>
         <w:tc>
           <w:tcPr>
-            <w:tcW w:w="7796" w:type="dxa"/>
+            <w:tcW w:w="3898" w:type="dxa"/>
           </w:tcPr>
           <w:p>
             <w:pPr>
-              <w:rPr>
-                <w:rFonts w:ascii="Times New Roman" w:hAnsi="Times New Roman" w:cs="Times New Roman"/>
-                <w:sz w:val="24"/>
-                <w:szCs w:val="24"/>
-              </w:rPr>
+              <w:pStyle w:val="Obsahtabulky"/>
             </w:pPr>
-            <w:proofErr w:type="gramStart"/>
-            <w:r>
-              <w:rPr>
-                <w:rFonts w:ascii="Times New Roman" w:hAnsi="Times New Roman" w:cs="Times New Roman"/>
-                <w:sz w:val="24"/>
-                <w:szCs w:val="24"/>
-              </w:rPr>
-              <w:t>{{</w:t>
-            </w:r>
-            <w:r>
-              <w:rPr>
-                <w:rFonts w:ascii="Times New Roman" w:hAnsi="Times New Roman" w:cs="Times New Roman"/>
-                <w:sz w:val="24"/>
-                <w:szCs w:val="24"/>
-                <w:lang w:val="en-US"/>
-              </w:rPr>
-              <w:t xml:space="preserve"> </w:t>
-            </w:r>
-            <w:proofErr w:type="spellStart"/>
-            <w:r>
-              <w:rPr>
-                <w:rFonts w:ascii="Times New Roman" w:hAnsi="Times New Roman" w:cs="Times New Roman"/>
-                <w:sz w:val="24"/>
-                <w:szCs w:val="24"/>
-              </w:rPr>
-              <w:t>ntd</w:t>
-            </w:r>
-            <w:proofErr w:type="gramEnd"/>
-            <w:r>
-              <w:rPr>
-                <w:rFonts w:ascii="Times New Roman" w:hAnsi="Times New Roman" w:cs="Times New Roman"/>
-                <w:sz w:val="24"/>
-                <w:szCs w:val="24"/>
-              </w:rPr>
-              <w:t>_name</w:t>
-            </w:r>
-            <w:proofErr w:type="spellEnd"/>
-            <w:r>
-              <w:rPr>
-                <w:rFonts w:ascii="Times New Roman" w:hAnsi="Times New Roman" w:cs="Times New Roman"/>
-                <w:sz w:val="24"/>
-                <w:szCs w:val="24"/>
-                <w:lang w:val="en-US"/>
-              </w:rPr>
-              <w:t xml:space="preserve"> </w:t>
-            </w:r>
-            <w:r>
-              <w:rPr>
-                <w:rFonts w:ascii="Times New Roman" w:hAnsi="Times New Roman" w:cs="Times New Roman"/>
-                <w:sz w:val="24"/>
-                <w:szCs w:val="24"/>
-              </w:rPr>
-              <w:t>}}</w:t>
+            <w:r>
+              <w:t>{{ col }}</w:t>
+            </w:r>
+          </w:p>
+        </w:tc>
+        <w:tc>
+          <w:tcPr>
+            <w:tcW w:w="3898" w:type="dxa"/>
+          </w:tcPr>
+          <w:p>
+            <w:pPr>
+              <w:pStyle w:val="Obsahtabulky"/>
+            </w:pPr>
+            <w:r>
+              <w:t xml:space="preserve"> {%tc endfor %}</w:t>
             </w:r>
           </w:p>
         </w:tc>
@@ -229,482 +122,60 @@
       <w:tr>
         <w:tc>
           <w:tcPr>
-            <w:tcW w:w="2836" w:type="dxa"/>
+            <w:tcW w:w="10632" w:type="dxa"/>
+            <w:gridSpan w:val="3"/>
           </w:tcPr>
           <w:p>
             <w:pPr>
-              <w:pStyle w:val="HTML"/>
-              <w:shd w:val="clear" w:color="auto" w:fill="FFFFFF"/>
               <w:rPr>
                 <w:rFonts w:ascii="Times New Roman" w:hAnsi="Times New Roman" w:cs="Times New Roman"/>
                 <w:sz w:val="24"/>
                 <w:szCs w:val="24"/>
-                <w:lang w:val="en-US"/>
               </w:rPr>
             </w:pPr>
-            <w:proofErr w:type="gramStart"/>
-            <w:r>
-              <w:rPr>
-                <w:rStyle w:val="pre"/>
-                <w:rFonts w:ascii="Times New Roman" w:hAnsi="Times New Roman" w:cs="Times New Roman"/>
-                <w:color w:val="E74C3C"/>
-                <w:sz w:val="24"/>
-                <w:szCs w:val="24"/>
-              </w:rPr>
-              <w:t>{{</w:t>
-            </w:r>
-            <w:r>
-              <w:rPr>
-                <w:rStyle w:val="pre"/>
-                <w:rFonts w:ascii="Times New Roman" w:hAnsi="Times New Roman" w:cs="Times New Roman"/>
-                <w:color w:val="E74C3C"/>
-                <w:sz w:val="24"/>
-                <w:szCs w:val="24"/>
+            <w:r>
+              <w:rPr>
+                <w:b/>
+                <w:bCs/>
+                <w:lang w:val="en-US"/>
+              </w:rPr>
+              <w:t>{%</w:t>
+            </w:r>
+            <w:proofErr w:type="spellStart"/>
+            <w:r>
+              <w:rPr>
+                <w:b/>
+                <w:bCs/>
+                <w:lang w:val="en-US"/>
+              </w:rPr>
+              <w:t>tr</w:t>
+            </w:r>
+            <w:proofErr w:type="spellEnd"/>
+            <w:r>
+              <w:rPr>
+                <w:b/>
+                <w:bCs/>
                 <w:lang w:val="en-US"/>
               </w:rPr>
               <w:t xml:space="preserve"> </w:t>
             </w:r>
-            <w:r>
-              <w:rPr>
-                <w:rStyle w:val="pre"/>
-                <w:rFonts w:ascii="Times New Roman" w:hAnsi="Times New Roman" w:cs="Times New Roman"/>
-                <w:color w:val="E74C3C"/>
-                <w:sz w:val="24"/>
-                <w:szCs w:val="24"/>
-              </w:rPr>
-              <w:t>r</w:t>
-            </w:r>
-            <w:proofErr w:type="gramEnd"/>
-            <w:r>
-              <w:rPr>
-                <w:rFonts w:ascii="Times New Roman" w:hAnsi="Times New Roman" w:cs="Times New Roman"/>
-                <w:color w:val="E74C3C"/>
-                <w:sz w:val="24"/>
-                <w:szCs w:val="24"/>
-                <w:shd w:val="clear" w:color="auto" w:fill="FFFFFF"/>
-              </w:rPr>
-              <w:t> </w:t>
-            </w:r>
             <w:proofErr w:type="spellStart"/>
             <w:r>
               <w:rPr>
-                <w:rFonts w:ascii="Times New Roman" w:hAnsi="Times New Roman" w:cs="Times New Roman"/>
-                <w:color w:val="000000"/>
-                <w:sz w:val="24"/>
-                <w:szCs w:val="24"/>
-              </w:rPr>
-              <w:t>ntd_rich_text</w:t>
+                <w:b/>
+                <w:bCs/>
+                <w:lang w:val="en-US"/>
+              </w:rPr>
+              <w:t>endfor</w:t>
             </w:r>
             <w:proofErr w:type="spellEnd"/>
             <w:r>
               <w:rPr>
-                <w:rFonts w:ascii="Times New Roman" w:hAnsi="Times New Roman" w:cs="Times New Roman"/>
-                <w:color w:val="000000"/>
-                <w:sz w:val="24"/>
-                <w:szCs w:val="24"/>
-                <w:lang w:val="en-US"/>
-              </w:rPr>
-              <w:t xml:space="preserve"> </w:t>
-            </w:r>
-            <w:r>
-              <w:rPr>
-                <w:rStyle w:val="pre"/>
-                <w:rFonts w:ascii="Times New Roman" w:hAnsi="Times New Roman" w:cs="Times New Roman"/>
-                <w:color w:val="E74C3C"/>
-                <w:sz w:val="24"/>
-                <w:szCs w:val="24"/>
-              </w:rPr>
-              <w:t>}}</w:t>
-            </w:r>
-          </w:p>
-        </w:tc>
-        <w:tc>
-          <w:tcPr>
-            <w:tcW w:w="7796" w:type="dxa"/>
-          </w:tcPr>
-          <w:p>
-            <w:pPr>
-              <w:rPr>
-                <w:rFonts w:ascii="Times New Roman" w:hAnsi="Times New Roman" w:cs="Times New Roman"/>
-                <w:sz w:val="24"/>
-                <w:szCs w:val="24"/>
-              </w:rPr>
-            </w:pPr>
-            <w:proofErr w:type="gramStart"/>
-            <w:r>
-              <w:rPr>
-                <w:rFonts w:ascii="Times New Roman" w:hAnsi="Times New Roman" w:cs="Times New Roman"/>
-                <w:sz w:val="24"/>
-                <w:szCs w:val="24"/>
-              </w:rPr>
-              <w:t>{{</w:t>
-            </w:r>
-            <w:r>
-              <w:rPr>
-                <w:rFonts w:ascii="Times New Roman" w:hAnsi="Times New Roman" w:cs="Times New Roman"/>
-                <w:sz w:val="24"/>
-                <w:szCs w:val="24"/>
-                <w:lang w:val="en-US"/>
-              </w:rPr>
-              <w:t xml:space="preserve"> </w:t>
-            </w:r>
-            <w:proofErr w:type="spellStart"/>
-            <w:r>
-              <w:rPr>
-                <w:rFonts w:ascii="Times New Roman" w:hAnsi="Times New Roman" w:cs="Times New Roman"/>
-                <w:sz w:val="24"/>
-                <w:szCs w:val="24"/>
-              </w:rPr>
-              <w:t>ntd</w:t>
-            </w:r>
-            <w:proofErr w:type="gramEnd"/>
-            <w:r>
-              <w:rPr>
-                <w:rFonts w:ascii="Times New Roman" w:hAnsi="Times New Roman" w:cs="Times New Roman"/>
-                <w:sz w:val="24"/>
-                <w:szCs w:val="24"/>
-              </w:rPr>
-              <w:t>_name</w:t>
-            </w:r>
-            <w:proofErr w:type="spellEnd"/>
-            <w:r>
-              <w:rPr>
-                <w:rFonts w:ascii="Times New Roman" w:hAnsi="Times New Roman" w:cs="Times New Roman"/>
-                <w:sz w:val="24"/>
-                <w:szCs w:val="24"/>
-                <w:lang w:val="en-US"/>
-              </w:rPr>
-              <w:t xml:space="preserve"> </w:t>
-            </w:r>
-            <w:r>
-              <w:rPr>
-                <w:rFonts w:ascii="Times New Roman" w:hAnsi="Times New Roman" w:cs="Times New Roman"/>
-                <w:sz w:val="24"/>
-                <w:szCs w:val="24"/>
-              </w:rPr>
-              <w:t>}}</w:t>
-            </w:r>
-          </w:p>
-        </w:tc>
-      </w:tr>
-      <w:tr>
-        <w:tc>
-          <w:tcPr>
-            <w:tcW w:w="2836" w:type="dxa"/>
-          </w:tcPr>
-          <w:p>
-            <w:pPr>
-              <w:pStyle w:val="HTML"/>
-              <w:shd w:val="clear" w:color="auto" w:fill="FFFFFF"/>
-              <w:rPr>
-                <w:rFonts w:ascii="Times New Roman" w:hAnsi="Times New Roman" w:cs="Times New Roman"/>
-                <w:sz w:val="24"/>
-                <w:szCs w:val="24"/>
-                <w:lang w:val="en-US"/>
-              </w:rPr>
-            </w:pPr>
-            <w:proofErr w:type="gramStart"/>
-            <w:r>
-              <w:rPr>
-                <w:rStyle w:val="pre"/>
-                <w:rFonts w:ascii="Times New Roman" w:hAnsi="Times New Roman" w:cs="Times New Roman"/>
-                <w:color w:val="E74C3C"/>
-                <w:sz w:val="24"/>
-                <w:szCs w:val="24"/>
-              </w:rPr>
-              <w:t>{{</w:t>
-            </w:r>
-            <w:r>
-              <w:rPr>
-                <w:rStyle w:val="pre"/>
-                <w:rFonts w:ascii="Times New Roman" w:hAnsi="Times New Roman" w:cs="Times New Roman"/>
-                <w:color w:val="E74C3C"/>
-                <w:sz w:val="24"/>
-                <w:szCs w:val="24"/>
-                <w:lang w:val="en-US"/>
-              </w:rPr>
-              <w:t xml:space="preserve"> </w:t>
-            </w:r>
-            <w:r>
-              <w:rPr>
-                <w:rStyle w:val="pre"/>
-                <w:rFonts w:ascii="Times New Roman" w:hAnsi="Times New Roman" w:cs="Times New Roman"/>
-                <w:color w:val="E74C3C"/>
-                <w:sz w:val="24"/>
-                <w:szCs w:val="24"/>
-              </w:rPr>
-              <w:t>r</w:t>
-            </w:r>
-            <w:proofErr w:type="gramEnd"/>
-            <w:r>
-              <w:rPr>
-                <w:rFonts w:ascii="Times New Roman" w:hAnsi="Times New Roman" w:cs="Times New Roman"/>
-                <w:color w:val="E74C3C"/>
-                <w:sz w:val="24"/>
-                <w:szCs w:val="24"/>
-                <w:shd w:val="clear" w:color="auto" w:fill="FFFFFF"/>
-              </w:rPr>
-              <w:t> </w:t>
-            </w:r>
-            <w:proofErr w:type="spellStart"/>
-            <w:r>
-              <w:rPr>
-                <w:rFonts w:ascii="Times New Roman" w:hAnsi="Times New Roman" w:cs="Times New Roman"/>
-                <w:color w:val="000000"/>
-                <w:sz w:val="24"/>
-                <w:szCs w:val="24"/>
-              </w:rPr>
-              <w:t>ntd_rich_text</w:t>
-            </w:r>
-            <w:proofErr w:type="spellEnd"/>
-            <w:r>
-              <w:rPr>
-                <w:rFonts w:ascii="Times New Roman" w:hAnsi="Times New Roman" w:cs="Times New Roman"/>
-                <w:color w:val="000000"/>
-                <w:sz w:val="24"/>
-                <w:szCs w:val="24"/>
-                <w:lang w:val="en-US"/>
-              </w:rPr>
-              <w:t xml:space="preserve"> </w:t>
-            </w:r>
-            <w:r>
-              <w:rPr>
-                <w:rStyle w:val="pre"/>
-                <w:rFonts w:ascii="Times New Roman" w:hAnsi="Times New Roman" w:cs="Times New Roman"/>
-                <w:color w:val="E74C3C"/>
-                <w:sz w:val="24"/>
-                <w:szCs w:val="24"/>
-              </w:rPr>
-              <w:t>}}</w:t>
-            </w:r>
-          </w:p>
-        </w:tc>
-        <w:tc>
-          <w:tcPr>
-            <w:tcW w:w="7796" w:type="dxa"/>
-          </w:tcPr>
-          <w:p>
-            <w:pPr>
-              <w:rPr>
-                <w:rFonts w:ascii="Times New Roman" w:hAnsi="Times New Roman" w:cs="Times New Roman"/>
-                <w:sz w:val="24"/>
-                <w:szCs w:val="24"/>
-              </w:rPr>
-            </w:pPr>
-            <w:proofErr w:type="gramStart"/>
-            <w:r>
-              <w:rPr>
-                <w:rFonts w:ascii="Times New Roman" w:hAnsi="Times New Roman" w:cs="Times New Roman"/>
-                <w:sz w:val="24"/>
-                <w:szCs w:val="24"/>
-              </w:rPr>
-              <w:t>{{</w:t>
-            </w:r>
-            <w:r>
-              <w:rPr>
-                <w:rFonts w:ascii="Times New Roman" w:hAnsi="Times New Roman" w:cs="Times New Roman"/>
-                <w:sz w:val="24"/>
-                <w:szCs w:val="24"/>
-                <w:lang w:val="en-US"/>
-              </w:rPr>
-              <w:t xml:space="preserve"> </w:t>
-            </w:r>
-            <w:proofErr w:type="spellStart"/>
-            <w:r>
-              <w:rPr>
-                <w:rFonts w:ascii="Times New Roman" w:hAnsi="Times New Roman" w:cs="Times New Roman"/>
-                <w:sz w:val="24"/>
-                <w:szCs w:val="24"/>
-              </w:rPr>
-              <w:t>ntd</w:t>
-            </w:r>
-            <w:proofErr w:type="gramEnd"/>
-            <w:r>
-              <w:rPr>
-                <w:rFonts w:ascii="Times New Roman" w:hAnsi="Times New Roman" w:cs="Times New Roman"/>
-                <w:sz w:val="24"/>
-                <w:szCs w:val="24"/>
-              </w:rPr>
-              <w:t>_name</w:t>
-            </w:r>
-            <w:proofErr w:type="spellEnd"/>
-            <w:r>
-              <w:rPr>
-                <w:rFonts w:ascii="Times New Roman" w:hAnsi="Times New Roman" w:cs="Times New Roman"/>
-                <w:sz w:val="24"/>
-                <w:szCs w:val="24"/>
-                <w:lang w:val="en-US"/>
-              </w:rPr>
-              <w:t xml:space="preserve"> </w:t>
-            </w:r>
-            <w:r>
-              <w:rPr>
-                <w:rFonts w:ascii="Times New Roman" w:hAnsi="Times New Roman" w:cs="Times New Roman"/>
-                <w:sz w:val="24"/>
-                <w:szCs w:val="24"/>
-              </w:rPr>
-              <w:t>}}</w:t>
-            </w:r>
-          </w:p>
-        </w:tc>
-      </w:tr>
-      <w:tr>
-        <w:tc>
-          <w:tcPr>
-            <w:tcW w:w="2836" w:type="dxa"/>
-          </w:tcPr>
-          <w:p>
-            <w:pPr>
-              <w:pStyle w:val="HTML"/>
-              <w:shd w:val="clear" w:color="auto" w:fill="FFFFFF"/>
-              <w:rPr>
-                <w:rFonts w:ascii="Times New Roman" w:hAnsi="Times New Roman" w:cs="Times New Roman"/>
-                <w:sz w:val="24"/>
-                <w:szCs w:val="24"/>
-                <w:lang w:val="en-US"/>
-              </w:rPr>
-            </w:pPr>
-            <w:proofErr w:type="gramStart"/>
-            <w:r>
-              <w:rPr>
-                <w:rStyle w:val="pre"/>
-                <w:rFonts w:ascii="Times New Roman" w:hAnsi="Times New Roman" w:cs="Times New Roman"/>
-                <w:color w:val="E74C3C"/>
-                <w:sz w:val="24"/>
-                <w:szCs w:val="24"/>
-              </w:rPr>
-              <w:t>{{</w:t>
-            </w:r>
-            <w:r>
-              <w:rPr>
-                <w:rStyle w:val="pre"/>
-                <w:rFonts w:ascii="Times New Roman" w:hAnsi="Times New Roman" w:cs="Times New Roman"/>
-                <w:color w:val="E74C3C"/>
-                <w:sz w:val="24"/>
-                <w:szCs w:val="24"/>
-                <w:lang w:val="en-US"/>
-              </w:rPr>
-              <w:t xml:space="preserve"> </w:t>
-            </w:r>
-            <w:r>
-              <w:rPr>
-                <w:rStyle w:val="pre"/>
-                <w:rFonts w:ascii="Times New Roman" w:hAnsi="Times New Roman" w:cs="Times New Roman"/>
-                <w:color w:val="E74C3C"/>
-                <w:sz w:val="24"/>
-                <w:szCs w:val="24"/>
-              </w:rPr>
-              <w:t>r</w:t>
-            </w:r>
-            <w:proofErr w:type="gramEnd"/>
-            <w:r>
-              <w:rPr>
-                <w:rFonts w:ascii="Times New Roman" w:hAnsi="Times New Roman" w:cs="Times New Roman"/>
-                <w:color w:val="E74C3C"/>
-                <w:sz w:val="24"/>
-                <w:szCs w:val="24"/>
-                <w:shd w:val="clear" w:color="auto" w:fill="FFFFFF"/>
-              </w:rPr>
-              <w:t> </w:t>
-            </w:r>
-            <w:proofErr w:type="spellStart"/>
-            <w:r>
-              <w:rPr>
-                <w:rFonts w:ascii="Times New Roman" w:hAnsi="Times New Roman" w:cs="Times New Roman"/>
-                <w:color w:val="000000"/>
-                <w:sz w:val="24"/>
-                <w:szCs w:val="24"/>
-              </w:rPr>
-              <w:t>ntd_rich_text</w:t>
-            </w:r>
-            <w:proofErr w:type="spellEnd"/>
-            <w:r>
-              <w:rPr>
-                <w:rFonts w:ascii="Times New Roman" w:hAnsi="Times New Roman" w:cs="Times New Roman"/>
-                <w:color w:val="000000"/>
-                <w:sz w:val="24"/>
-                <w:szCs w:val="24"/>
-                <w:lang w:val="en-US"/>
-              </w:rPr>
-              <w:t xml:space="preserve"> </w:t>
-            </w:r>
-            <w:r>
-              <w:rPr>
-                <w:rStyle w:val="pre"/>
-                <w:rFonts w:ascii="Times New Roman" w:hAnsi="Times New Roman" w:cs="Times New Roman"/>
-                <w:color w:val="E74C3C"/>
-                <w:sz w:val="24"/>
-                <w:szCs w:val="24"/>
-              </w:rPr>
-              <w:t>}}</w:t>
-            </w:r>
-          </w:p>
-        </w:tc>
-        <w:tc>
-          <w:tcPr>
-            <w:tcW w:w="7796" w:type="dxa"/>
-          </w:tcPr>
-          <w:p>
-            <w:pPr>
-              <w:rPr>
-                <w:rFonts w:ascii="Times New Roman" w:hAnsi="Times New Roman" w:cs="Times New Roman"/>
-                <w:sz w:val="24"/>
-                <w:szCs w:val="24"/>
-              </w:rPr>
-            </w:pPr>
-            <w:proofErr w:type="gramStart"/>
-            <w:r>
-              <w:rPr>
-                <w:rFonts w:ascii="Times New Roman" w:hAnsi="Times New Roman" w:cs="Times New Roman"/>
-                <w:sz w:val="24"/>
-                <w:szCs w:val="24"/>
-              </w:rPr>
-              <w:t>{{</w:t>
-            </w:r>
-            <w:r>
-              <w:rPr>
-                <w:rFonts w:ascii="Times New Roman" w:hAnsi="Times New Roman" w:cs="Times New Roman"/>
-                <w:sz w:val="24"/>
-                <w:szCs w:val="24"/>
-                <w:lang w:val="en-US"/>
-              </w:rPr>
-              <w:t xml:space="preserve"> </w:t>
-            </w:r>
-            <w:proofErr w:type="spellStart"/>
-            <w:r>
-              <w:rPr>
-                <w:rFonts w:ascii="Times New Roman" w:hAnsi="Times New Roman" w:cs="Times New Roman"/>
-                <w:sz w:val="24"/>
-                <w:szCs w:val="24"/>
-              </w:rPr>
-              <w:t>ntd</w:t>
-            </w:r>
-            <w:proofErr w:type="gramEnd"/>
-            <w:r>
-              <w:rPr>
-                <w:rFonts w:ascii="Times New Roman" w:hAnsi="Times New Roman" w:cs="Times New Roman"/>
-                <w:sz w:val="24"/>
-                <w:szCs w:val="24"/>
-              </w:rPr>
-              <w:t>_name</w:t>
-            </w:r>
-            <w:proofErr w:type="spellEnd"/>
-            <w:r>
-              <w:rPr>
-                <w:rFonts w:ascii="Times New Roman" w:hAnsi="Times New Roman" w:cs="Times New Roman"/>
-                <w:sz w:val="24"/>
-                <w:szCs w:val="24"/>
-                <w:lang w:val="en-US"/>
-              </w:rPr>
-              <w:t xml:space="preserve"> </w:t>
-            </w:r>
-            <w:r>
-              <w:rPr>
-                <w:rFonts w:ascii="Times New Roman" w:hAnsi="Times New Roman" w:cs="Times New Roman"/>
-                <w:sz w:val="24"/>
-                <w:szCs w:val="24"/>
-              </w:rPr>
-              <w:t>}}</w:t>
+                <w:b/>
+                <w:bCs/>
+                <w:lang w:val="en-US"/>
+              </w:rPr>
+              <w:t xml:space="preserve"> %}</w:t>
             </w:r>
           </w:p>
         </w:tc>
@@ -719,8 +190,26 @@
           <w:szCs w:val="28"/>
         </w:rPr>
       </w:pPr>
-      <w:bookmarkStart w:id="0" w:name="_GoBack"/>
-      <w:bookmarkEnd w:id="0"/>
+    </w:p>
+    <w:p>
+      <w:pPr>
+        <w:spacing w:after="0" w:line="240" w:lineRule="auto"/>
+        <w:rPr>
+          <w:rFonts w:ascii="Times New Roman" w:hAnsi="Times New Roman" w:cs="Times New Roman"/>
+          <w:sz w:val="28"/>
+          <w:szCs w:val="28"/>
+        </w:rPr>
+      </w:pPr>
+    </w:p>
+    <w:p>
+      <w:pPr>
+        <w:spacing w:after="0" w:line="240" w:lineRule="auto"/>
+        <w:rPr>
+          <w:rFonts w:ascii="Times New Roman" w:hAnsi="Times New Roman" w:cs="Times New Roman"/>
+          <w:sz w:val="28"/>
+          <w:szCs w:val="28"/>
+        </w:rPr>
+      </w:pPr>
     </w:p>
     <w:sectPr>
       <w:pgSz w:w="11906" w:h="16838"/>
@@ -1225,6 +714,24 @@
       <w:lang w:eastAsia="ru-RU"/>
     </w:rPr>
   </w:style>
+  <w:style w:type="paragraph" w:customStyle="1" w:styleId="Obsahtabulky">
+    <w:name w:val="Obsah tabulky"/>
+    <w:basedOn w:val="a"/>
+    <w:rsid w:val="00456699"/>
+    <w:pPr>
+      <w:widowControl w:val="0"/>
+      <w:suppressLineNumbers/>
+      <w:suppressAutoHyphens/>
+      <w:spacing w:after="0" w:line="240" w:lineRule="auto"/>
+    </w:pPr>
+    <w:rPr>
+      <w:rFonts w:ascii="Liberation Serif" w:eastAsia="Droid Sans Fallback" w:hAnsi="Liberation Serif" w:cs="FreeSans"/>
+      <w:color w:val="00000A"/>
+      <w:sz w:val="24"/>
+      <w:szCs w:val="24"/>
+      <w:lang w:val="cs-CZ" w:eastAsia="zh-CN" w:bidi="hi-IN"/>
+    </w:rPr>
+  </w:style>
 </w:styles>
 </file>
 

</xml_diff>

<commit_message>
Update SEEKING_WORD_ROOTS and other for best
</commit_message>
<xml_diff>
--- a/ntd_tpl.docx
+++ b/ntd_tpl.docx
@@ -1,23 +1,23 @@
 
 <file path=word/document.xml><?xml version="1.0" encoding="utf-8"?>
-<w:document xmlns:wpc="http://schemas.microsoft.com/office/word/2010/wordprocessingCanvas" xmlns:mc="http://schemas.openxmlformats.org/markup-compatibility/2006" xmlns:o="urn:schemas-microsoft-com:office:office" xmlns:r="http://schemas.openxmlformats.org/officeDocument/2006/relationships" xmlns:m="http://schemas.openxmlformats.org/officeDocument/2006/math" xmlns:v="urn:schemas-microsoft-com:vml" xmlns:wp14="http://schemas.microsoft.com/office/word/2010/wordprocessingDrawing" xmlns:wp="http://schemas.openxmlformats.org/drawingml/2006/wordprocessingDrawing" xmlns:w10="urn:schemas-microsoft-com:office:word" xmlns:w="http://schemas.openxmlformats.org/wordprocessingml/2006/main" xmlns:w14="http://schemas.microsoft.com/office/word/2010/wordml" xmlns:w15="http://schemas.microsoft.com/office/word/2012/wordml" xmlns:wpg="http://schemas.microsoft.com/office/word/2010/wordprocessingGroup" xmlns:wpi="http://schemas.microsoft.com/office/word/2010/wordprocessingInk" xmlns:wne="http://schemas.microsoft.com/office/word/2006/wordml" xmlns:wps="http://schemas.microsoft.com/office/word/2010/wordprocessingShape" mc:Ignorable="w14 w15 wp14">
+<w:document xmlns:wpc="http://schemas.microsoft.com/office/word/2010/wordprocessingCanvas" xmlns:mc="http://schemas.openxmlformats.org/markup-compatibility/2006" xmlns:o="urn:schemas-microsoft-com:office:office" xmlns:r="http://schemas.openxmlformats.org/officeDocument/2006/relationships" xmlns:m="http://schemas.openxmlformats.org/officeDocument/2006/math" xmlns:v="urn:schemas-microsoft-com:vml" xmlns:wp14="http://schemas.microsoft.com/office/word/2010/wordprocessingDrawing" xmlns:wp="http://schemas.openxmlformats.org/drawingml/2006/wordprocessingDrawing" xmlns:w10="urn:schemas-microsoft-com:office:word" xmlns:w="http://schemas.openxmlformats.org/wordprocessingml/2006/main" xmlns:w14="http://schemas.microsoft.com/office/word/2010/wordml" xmlns:wpg="http://schemas.microsoft.com/office/word/2010/wordprocessingGroup" xmlns:wpi="http://schemas.microsoft.com/office/word/2010/wordprocessingInk" xmlns:wne="http://schemas.microsoft.com/office/word/2006/wordml" xmlns:wps="http://schemas.microsoft.com/office/word/2010/wordprocessingShape" mc:Ignorable="w14 wp14">
   <w:body>
     <w:tbl>
       <w:tblPr>
         <w:tblStyle w:val="a3"/>
-        <w:tblW w:w="10632" w:type="dxa"/>
-        <w:tblInd w:w="-289" w:type="dxa"/>
+        <w:tblW w:w="10603" w:type="dxa"/>
+        <w:tblInd w:w="108" w:type="dxa"/>
         <w:tblLook w:val="04A0" w:firstRow="1" w:lastRow="0" w:firstColumn="1" w:lastColumn="0" w:noHBand="0" w:noVBand="1"/>
       </w:tblPr>
       <w:tblGrid>
-        <w:gridCol w:w="2836"/>
-        <w:gridCol w:w="3898"/>
-        <w:gridCol w:w="3898"/>
+        <w:gridCol w:w="2264"/>
+        <w:gridCol w:w="3887"/>
+        <w:gridCol w:w="4452"/>
       </w:tblGrid>
       <w:tr>
         <w:tc>
           <w:tcPr>
-            <w:tcW w:w="10632" w:type="dxa"/>
+            <w:tcW w:w="10603" w:type="dxa"/>
             <w:gridSpan w:val="3"/>
           </w:tcPr>
           <w:p>
@@ -29,8 +29,6 @@
                 <w:lang w:val="en-US"/>
               </w:rPr>
             </w:pPr>
-            <w:bookmarkStart w:id="0" w:name="_GoBack"/>
-            <w:bookmarkEnd w:id="0"/>
             <w:r>
               <w:rPr>
                 <w:b/>
@@ -81,7 +79,7 @@
       <w:tr>
         <w:tc>
           <w:tcPr>
-            <w:tcW w:w="2836" w:type="dxa"/>
+            <w:tcW w:w="2264" w:type="dxa"/>
           </w:tcPr>
           <w:p>
             <w:pPr>
@@ -94,7 +92,7 @@
         </w:tc>
         <w:tc>
           <w:tcPr>
-            <w:tcW w:w="3898" w:type="dxa"/>
+            <w:tcW w:w="3887" w:type="dxa"/>
           </w:tcPr>
           <w:p>
             <w:pPr>
@@ -107,7 +105,7 @@
         </w:tc>
         <w:tc>
           <w:tcPr>
-            <w:tcW w:w="3898" w:type="dxa"/>
+            <w:tcW w:w="4452" w:type="dxa"/>
           </w:tcPr>
           <w:p>
             <w:pPr>
@@ -122,7 +120,7 @@
       <w:tr>
         <w:tc>
           <w:tcPr>
-            <w:tcW w:w="10632" w:type="dxa"/>
+            <w:tcW w:w="10603" w:type="dxa"/>
             <w:gridSpan w:val="3"/>
           </w:tcPr>
           <w:p>
@@ -200,6 +198,8 @@
           <w:szCs w:val="28"/>
         </w:rPr>
       </w:pPr>
+      <w:bookmarkStart w:id="0" w:name="_GoBack"/>
+      <w:bookmarkEnd w:id="0"/>
     </w:p>
     <w:p>
       <w:pPr>
@@ -222,7 +222,7 @@
 </file>
 
 <file path=word/styles.xml><?xml version="1.0" encoding="utf-8"?>
-<w:styles xmlns:mc="http://schemas.openxmlformats.org/markup-compatibility/2006" xmlns:r="http://schemas.openxmlformats.org/officeDocument/2006/relationships" xmlns:w="http://schemas.openxmlformats.org/wordprocessingml/2006/main" xmlns:w14="http://schemas.microsoft.com/office/word/2010/wordml" xmlns:w15="http://schemas.microsoft.com/office/word/2012/wordml" mc:Ignorable="w14 w15">
+<w:styles xmlns:mc="http://schemas.openxmlformats.org/markup-compatibility/2006" xmlns:r="http://schemas.openxmlformats.org/officeDocument/2006/relationships" xmlns:w="http://schemas.openxmlformats.org/wordprocessingml/2006/main" xmlns:w14="http://schemas.microsoft.com/office/word/2010/wordml" mc:Ignorable="w14">
   <w:docDefaults>
     <w:rPrDefault>
       <w:rPr>
@@ -238,378 +238,424 @@
       </w:pPr>
     </w:pPrDefault>
   </w:docDefaults>
-  <w:latentStyles w:defLockedState="0" w:defUIPriority="99" w:defSemiHidden="0" w:defUnhideWhenUsed="0" w:defQFormat="0" w:count="371">
-    <w:lsdException w:name="Normal" w:uiPriority="0" w:qFormat="1"/>
-    <w:lsdException w:name="heading 1" w:uiPriority="9" w:qFormat="1"/>
-    <w:lsdException w:name="heading 2" w:semiHidden="1" w:uiPriority="9" w:unhideWhenUsed="1" w:qFormat="1"/>
-    <w:lsdException w:name="heading 3" w:semiHidden="1" w:uiPriority="9" w:unhideWhenUsed="1" w:qFormat="1"/>
-    <w:lsdException w:name="heading 4" w:semiHidden="1" w:uiPriority="9" w:unhideWhenUsed="1" w:qFormat="1"/>
-    <w:lsdException w:name="heading 5" w:semiHidden="1" w:uiPriority="9" w:unhideWhenUsed="1" w:qFormat="1"/>
-    <w:lsdException w:name="heading 6" w:semiHidden="1" w:uiPriority="9" w:unhideWhenUsed="1" w:qFormat="1"/>
-    <w:lsdException w:name="heading 7" w:semiHidden="1" w:uiPriority="9" w:unhideWhenUsed="1" w:qFormat="1"/>
-    <w:lsdException w:name="heading 8" w:semiHidden="1" w:uiPriority="9" w:unhideWhenUsed="1" w:qFormat="1"/>
-    <w:lsdException w:name="heading 9" w:semiHidden="1" w:uiPriority="9" w:unhideWhenUsed="1" w:qFormat="1"/>
-    <w:lsdException w:name="index 1" w:semiHidden="1" w:unhideWhenUsed="1"/>
-    <w:lsdException w:name="index 2" w:semiHidden="1" w:unhideWhenUsed="1"/>
-    <w:lsdException w:name="index 3" w:semiHidden="1" w:unhideWhenUsed="1"/>
-    <w:lsdException w:name="index 4" w:semiHidden="1" w:unhideWhenUsed="1"/>
-    <w:lsdException w:name="index 5" w:semiHidden="1" w:unhideWhenUsed="1"/>
-    <w:lsdException w:name="index 6" w:semiHidden="1" w:unhideWhenUsed="1"/>
-    <w:lsdException w:name="index 7" w:semiHidden="1" w:unhideWhenUsed="1"/>
-    <w:lsdException w:name="index 8" w:semiHidden="1" w:unhideWhenUsed="1"/>
-    <w:lsdException w:name="index 9" w:semiHidden="1" w:unhideWhenUsed="1"/>
-    <w:lsdException w:name="toc 1" w:semiHidden="1" w:uiPriority="39" w:unhideWhenUsed="1"/>
-    <w:lsdException w:name="toc 2" w:semiHidden="1" w:uiPriority="39" w:unhideWhenUsed="1"/>
-    <w:lsdException w:name="toc 3" w:semiHidden="1" w:uiPriority="39" w:unhideWhenUsed="1"/>
-    <w:lsdException w:name="toc 4" w:semiHidden="1" w:uiPriority="39" w:unhideWhenUsed="1"/>
-    <w:lsdException w:name="toc 5" w:semiHidden="1" w:uiPriority="39" w:unhideWhenUsed="1"/>
-    <w:lsdException w:name="toc 6" w:semiHidden="1" w:uiPriority="39" w:unhideWhenUsed="1"/>
-    <w:lsdException w:name="toc 7" w:semiHidden="1" w:uiPriority="39" w:unhideWhenUsed="1"/>
-    <w:lsdException w:name="toc 8" w:semiHidden="1" w:uiPriority="39" w:unhideWhenUsed="1"/>
-    <w:lsdException w:name="toc 9" w:semiHidden="1" w:uiPriority="39" w:unhideWhenUsed="1"/>
-    <w:lsdException w:name="Normal Indent" w:semiHidden="1" w:unhideWhenUsed="1"/>
-    <w:lsdException w:name="footnote text" w:semiHidden="1" w:unhideWhenUsed="1"/>
-    <w:lsdException w:name="annotation text" w:semiHidden="1" w:unhideWhenUsed="1"/>
-    <w:lsdException w:name="header" w:semiHidden="1" w:unhideWhenUsed="1"/>
-    <w:lsdException w:name="footer" w:semiHidden="1" w:unhideWhenUsed="1"/>
-    <w:lsdException w:name="index heading" w:semiHidden="1" w:unhideWhenUsed="1"/>
-    <w:lsdException w:name="caption" w:semiHidden="1" w:uiPriority="35" w:unhideWhenUsed="1" w:qFormat="1"/>
-    <w:lsdException w:name="table of figures" w:semiHidden="1" w:unhideWhenUsed="1"/>
-    <w:lsdException w:name="envelope address" w:semiHidden="1" w:unhideWhenUsed="1"/>
-    <w:lsdException w:name="envelope return" w:semiHidden="1" w:unhideWhenUsed="1"/>
-    <w:lsdException w:name="footnote reference" w:semiHidden="1" w:unhideWhenUsed="1"/>
-    <w:lsdException w:name="annotation reference" w:semiHidden="1" w:unhideWhenUsed="1"/>
-    <w:lsdException w:name="line number" w:semiHidden="1" w:unhideWhenUsed="1"/>
-    <w:lsdException w:name="page number" w:semiHidden="1" w:unhideWhenUsed="1"/>
-    <w:lsdException w:name="endnote reference" w:semiHidden="1" w:unhideWhenUsed="1"/>
-    <w:lsdException w:name="endnote text" w:semiHidden="1" w:unhideWhenUsed="1"/>
-    <w:lsdException w:name="table of authorities" w:semiHidden="1" w:unhideWhenUsed="1"/>
-    <w:lsdException w:name="macro" w:semiHidden="1" w:unhideWhenUsed="1"/>
-    <w:lsdException w:name="toa heading" w:semiHidden="1" w:unhideWhenUsed="1"/>
-    <w:lsdException w:name="List" w:semiHidden="1" w:unhideWhenUsed="1"/>
-    <w:lsdException w:name="List Bullet" w:semiHidden="1" w:unhideWhenUsed="1"/>
-    <w:lsdException w:name="List Number" w:semiHidden="1" w:unhideWhenUsed="1"/>
-    <w:lsdException w:name="List 2" w:semiHidden="1" w:unhideWhenUsed="1"/>
-    <w:lsdException w:name="List 3" w:semiHidden="1" w:unhideWhenUsed="1"/>
-    <w:lsdException w:name="List 4" w:semiHidden="1" w:unhideWhenUsed="1"/>
-    <w:lsdException w:name="List 5" w:semiHidden="1" w:unhideWhenUsed="1"/>
-    <w:lsdException w:name="List Bullet 2" w:semiHidden="1" w:unhideWhenUsed="1"/>
-    <w:lsdException w:name="List Bullet 3" w:semiHidden="1" w:unhideWhenUsed="1"/>
-    <w:lsdException w:name="List Bullet 4" w:semiHidden="1" w:unhideWhenUsed="1"/>
-    <w:lsdException w:name="List Bullet 5" w:semiHidden="1" w:unhideWhenUsed="1"/>
-    <w:lsdException w:name="List Number 2" w:semiHidden="1" w:unhideWhenUsed="1"/>
-    <w:lsdException w:name="List Number 3" w:semiHidden="1" w:unhideWhenUsed="1"/>
-    <w:lsdException w:name="List Number 4" w:semiHidden="1" w:unhideWhenUsed="1"/>
-    <w:lsdException w:name="List Number 5" w:semiHidden="1" w:unhideWhenUsed="1"/>
-    <w:lsdException w:name="Title" w:uiPriority="10" w:qFormat="1"/>
-    <w:lsdException w:name="Closing" w:semiHidden="1" w:unhideWhenUsed="1"/>
-    <w:lsdException w:name="Signature" w:semiHidden="1" w:unhideWhenUsed="1"/>
-    <w:lsdException w:name="Default Paragraph Font" w:semiHidden="1" w:uiPriority="1" w:unhideWhenUsed="1"/>
-    <w:lsdException w:name="Body Text" w:semiHidden="1" w:unhideWhenUsed="1"/>
-    <w:lsdException w:name="Body Text Indent" w:semiHidden="1" w:unhideWhenUsed="1"/>
-    <w:lsdException w:name="List Continue" w:semiHidden="1" w:unhideWhenUsed="1"/>
-    <w:lsdException w:name="List Continue 2" w:semiHidden="1" w:unhideWhenUsed="1"/>
-    <w:lsdException w:name="List Continue 3" w:semiHidden="1" w:unhideWhenUsed="1"/>
-    <w:lsdException w:name="List Continue 4" w:semiHidden="1" w:unhideWhenUsed="1"/>
-    <w:lsdException w:name="List Continue 5" w:semiHidden="1" w:unhideWhenUsed="1"/>
-    <w:lsdException w:name="Message Header" w:semiHidden="1" w:unhideWhenUsed="1"/>
-    <w:lsdException w:name="Subtitle" w:uiPriority="11" w:qFormat="1"/>
-    <w:lsdException w:name="Salutation" w:semiHidden="1" w:unhideWhenUsed="1"/>
-    <w:lsdException w:name="Date" w:semiHidden="1" w:unhideWhenUsed="1"/>
-    <w:lsdException w:name="Body Text First Indent" w:semiHidden="1" w:unhideWhenUsed="1"/>
-    <w:lsdException w:name="Body Text First Indent 2" w:semiHidden="1" w:unhideWhenUsed="1"/>
-    <w:lsdException w:name="Note Heading" w:semiHidden="1" w:unhideWhenUsed="1"/>
-    <w:lsdException w:name="Body Text 2" w:semiHidden="1" w:unhideWhenUsed="1"/>
-    <w:lsdException w:name="Body Text 3" w:semiHidden="1" w:unhideWhenUsed="1"/>
-    <w:lsdException w:name="Body Text Indent 2" w:semiHidden="1" w:unhideWhenUsed="1"/>
-    <w:lsdException w:name="Body Text Indent 3" w:semiHidden="1" w:unhideWhenUsed="1"/>
-    <w:lsdException w:name="Block Text" w:semiHidden="1" w:unhideWhenUsed="1"/>
-    <w:lsdException w:name="Hyperlink" w:semiHidden="1" w:unhideWhenUsed="1"/>
-    <w:lsdException w:name="FollowedHyperlink" w:semiHidden="1" w:unhideWhenUsed="1"/>
-    <w:lsdException w:name="Strong" w:uiPriority="22" w:qFormat="1"/>
-    <w:lsdException w:name="Emphasis" w:uiPriority="20" w:qFormat="1"/>
-    <w:lsdException w:name="Document Map" w:semiHidden="1" w:unhideWhenUsed="1"/>
-    <w:lsdException w:name="Plain Text" w:semiHidden="1" w:unhideWhenUsed="1"/>
-    <w:lsdException w:name="E-mail Signature" w:semiHidden="1" w:unhideWhenUsed="1"/>
-    <w:lsdException w:name="HTML Top of Form" w:semiHidden="1" w:unhideWhenUsed="1"/>
-    <w:lsdException w:name="HTML Bottom of Form" w:semiHidden="1" w:unhideWhenUsed="1"/>
-    <w:lsdException w:name="Normal (Web)" w:semiHidden="1" w:unhideWhenUsed="1"/>
-    <w:lsdException w:name="HTML Acronym" w:semiHidden="1" w:unhideWhenUsed="1"/>
-    <w:lsdException w:name="HTML Address" w:semiHidden="1" w:unhideWhenUsed="1"/>
-    <w:lsdException w:name="HTML Cite" w:semiHidden="1" w:unhideWhenUsed="1"/>
-    <w:lsdException w:name="HTML Code" w:semiHidden="1" w:unhideWhenUsed="1"/>
-    <w:lsdException w:name="HTML Definition" w:semiHidden="1" w:unhideWhenUsed="1"/>
-    <w:lsdException w:name="HTML Keyboard" w:semiHidden="1" w:unhideWhenUsed="1"/>
-    <w:lsdException w:name="HTML Preformatted" w:semiHidden="1" w:unhideWhenUsed="1"/>
-    <w:lsdException w:name="HTML Sample" w:semiHidden="1" w:unhideWhenUsed="1"/>
-    <w:lsdException w:name="HTML Typewriter" w:semiHidden="1" w:unhideWhenUsed="1"/>
-    <w:lsdException w:name="HTML Variable" w:semiHidden="1" w:unhideWhenUsed="1"/>
-    <w:lsdException w:name="Normal Table" w:semiHidden="1" w:unhideWhenUsed="1"/>
-    <w:lsdException w:name="annotation subject" w:semiHidden="1" w:unhideWhenUsed="1"/>
-    <w:lsdException w:name="No List" w:semiHidden="1" w:unhideWhenUsed="1"/>
-    <w:lsdException w:name="Outline List 1" w:semiHidden="1" w:unhideWhenUsed="1"/>
-    <w:lsdException w:name="Outline List 2" w:semiHidden="1" w:unhideWhenUsed="1"/>
-    <w:lsdException w:name="Outline List 3" w:semiHidden="1" w:unhideWhenUsed="1"/>
-    <w:lsdException w:name="Table Simple 1" w:semiHidden="1" w:unhideWhenUsed="1"/>
-    <w:lsdException w:name="Table Simple 2" w:semiHidden="1" w:unhideWhenUsed="1"/>
-    <w:lsdException w:name="Table Simple 3" w:semiHidden="1" w:unhideWhenUsed="1"/>
-    <w:lsdException w:name="Table Classic 1" w:semiHidden="1" w:unhideWhenUsed="1"/>
-    <w:lsdException w:name="Table Classic 2" w:semiHidden="1" w:unhideWhenUsed="1"/>
-    <w:lsdException w:name="Table Classic 3" w:semiHidden="1" w:unhideWhenUsed="1"/>
-    <w:lsdException w:name="Table Classic 4" w:semiHidden="1" w:unhideWhenUsed="1"/>
-    <w:lsdException w:name="Table Colorful 1" w:semiHidden="1" w:unhideWhenUsed="1"/>
-    <w:lsdException w:name="Table Colorful 2" w:semiHidden="1" w:unhideWhenUsed="1"/>
-    <w:lsdException w:name="Table Colorful 3" w:semiHidden="1" w:unhideWhenUsed="1"/>
-    <w:lsdException w:name="Table Columns 1" w:semiHidden="1" w:unhideWhenUsed="1"/>
-    <w:lsdException w:name="Table Columns 2" w:semiHidden="1" w:unhideWhenUsed="1"/>
-    <w:lsdException w:name="Table Columns 3" w:semiHidden="1" w:unhideWhenUsed="1"/>
-    <w:lsdException w:name="Table Columns 4" w:semiHidden="1" w:unhideWhenUsed="1"/>
-    <w:lsdException w:name="Table Columns 5" w:semiHidden="1" w:unhideWhenUsed="1"/>
-    <w:lsdException w:name="Table Grid 1" w:semiHidden="1" w:unhideWhenUsed="1"/>
-    <w:lsdException w:name="Table Grid 2" w:semiHidden="1" w:unhideWhenUsed="1"/>
-    <w:lsdException w:name="Table Grid 3" w:semiHidden="1" w:unhideWhenUsed="1"/>
-    <w:lsdException w:name="Table Grid 4" w:semiHidden="1" w:unhideWhenUsed="1"/>
-    <w:lsdException w:name="Table Grid 5" w:semiHidden="1" w:unhideWhenUsed="1"/>
-    <w:lsdException w:name="Table Grid 6" w:semiHidden="1" w:unhideWhenUsed="1"/>
-    <w:lsdException w:name="Table Grid 7" w:semiHidden="1" w:unhideWhenUsed="1"/>
-    <w:lsdException w:name="Table Grid 8" w:semiHidden="1" w:unhideWhenUsed="1"/>
-    <w:lsdException w:name="Table List 1" w:semiHidden="1" w:unhideWhenUsed="1"/>
-    <w:lsdException w:name="Table List 2" w:semiHidden="1" w:unhideWhenUsed="1"/>
-    <w:lsdException w:name="Table List 3" w:semiHidden="1" w:unhideWhenUsed="1"/>
-    <w:lsdException w:name="Table List 4" w:semiHidden="1" w:unhideWhenUsed="1"/>
-    <w:lsdException w:name="Table List 5" w:semiHidden="1" w:unhideWhenUsed="1"/>
-    <w:lsdException w:name="Table List 6" w:semiHidden="1" w:unhideWhenUsed="1"/>
-    <w:lsdException w:name="Table List 7" w:semiHidden="1" w:unhideWhenUsed="1"/>
-    <w:lsdException w:name="Table List 8" w:semiHidden="1" w:unhideWhenUsed="1"/>
-    <w:lsdException w:name="Table 3D effects 1" w:semiHidden="1" w:unhideWhenUsed="1"/>
-    <w:lsdException w:name="Table 3D effects 2" w:semiHidden="1" w:unhideWhenUsed="1"/>
-    <w:lsdException w:name="Table 3D effects 3" w:semiHidden="1" w:unhideWhenUsed="1"/>
-    <w:lsdException w:name="Table Contemporary" w:semiHidden="1" w:unhideWhenUsed="1"/>
-    <w:lsdException w:name="Table Elegant" w:semiHidden="1" w:unhideWhenUsed="1"/>
-    <w:lsdException w:name="Table Professional" w:semiHidden="1" w:unhideWhenUsed="1"/>
-    <w:lsdException w:name="Table Subtle 1" w:semiHidden="1" w:unhideWhenUsed="1"/>
-    <w:lsdException w:name="Table Subtle 2" w:semiHidden="1" w:unhideWhenUsed="1"/>
-    <w:lsdException w:name="Table Web 1" w:semiHidden="1" w:unhideWhenUsed="1"/>
-    <w:lsdException w:name="Table Web 2" w:semiHidden="1" w:unhideWhenUsed="1"/>
-    <w:lsdException w:name="Table Web 3" w:semiHidden="1" w:unhideWhenUsed="1"/>
-    <w:lsdException w:name="Balloon Text" w:semiHidden="1" w:unhideWhenUsed="1"/>
-    <w:lsdException w:name="Table Grid" w:uiPriority="39"/>
-    <w:lsdException w:name="Table Theme" w:semiHidden="1" w:unhideWhenUsed="1"/>
-    <w:lsdException w:name="Placeholder Text" w:semiHidden="1"/>
-    <w:lsdException w:name="No Spacing" w:uiPriority="1" w:qFormat="1"/>
-    <w:lsdException w:name="Light Shading" w:uiPriority="60"/>
-    <w:lsdException w:name="Light List" w:uiPriority="61"/>
-    <w:lsdException w:name="Light Grid" w:uiPriority="62"/>
-    <w:lsdException w:name="Medium Shading 1" w:uiPriority="63"/>
-    <w:lsdException w:name="Medium Shading 2" w:uiPriority="64"/>
-    <w:lsdException w:name="Medium List 1" w:uiPriority="65"/>
-    <w:lsdException w:name="Medium List 2" w:uiPriority="66"/>
-    <w:lsdException w:name="Medium Grid 1" w:uiPriority="67"/>
-    <w:lsdException w:name="Medium Grid 2" w:uiPriority="68"/>
-    <w:lsdException w:name="Medium Grid 3" w:uiPriority="69"/>
-    <w:lsdException w:name="Dark List" w:uiPriority="70"/>
-    <w:lsdException w:name="Colorful Shading" w:uiPriority="71"/>
-    <w:lsdException w:name="Colorful List" w:uiPriority="72"/>
-    <w:lsdException w:name="Colorful Grid" w:uiPriority="73"/>
-    <w:lsdException w:name="Light Shading Accent 1" w:uiPriority="60"/>
-    <w:lsdException w:name="Light List Accent 1" w:uiPriority="61"/>
-    <w:lsdException w:name="Light Grid Accent 1" w:uiPriority="62"/>
-    <w:lsdException w:name="Medium Shading 1 Accent 1" w:uiPriority="63"/>
-    <w:lsdException w:name="Medium Shading 2 Accent 1" w:uiPriority="64"/>
-    <w:lsdException w:name="Medium List 1 Accent 1" w:uiPriority="65"/>
-    <w:lsdException w:name="Revision" w:semiHidden="1"/>
-    <w:lsdException w:name="List Paragraph" w:uiPriority="34" w:qFormat="1"/>
-    <w:lsdException w:name="Quote" w:uiPriority="29" w:qFormat="1"/>
-    <w:lsdException w:name="Intense Quote" w:uiPriority="30" w:qFormat="1"/>
-    <w:lsdException w:name="Medium List 2 Accent 1" w:uiPriority="66"/>
-    <w:lsdException w:name="Medium Grid 1 Accent 1" w:uiPriority="67"/>
-    <w:lsdException w:name="Medium Grid 2 Accent 1" w:uiPriority="68"/>
-    <w:lsdException w:name="Medium Grid 3 Accent 1" w:uiPriority="69"/>
-    <w:lsdException w:name="Dark List Accent 1" w:uiPriority="70"/>
-    <w:lsdException w:name="Colorful Shading Accent 1" w:uiPriority="71"/>
-    <w:lsdException w:name="Colorful List Accent 1" w:uiPriority="72"/>
-    <w:lsdException w:name="Colorful Grid Accent 1" w:uiPriority="73"/>
-    <w:lsdException w:name="Light Shading Accent 2" w:uiPriority="60"/>
-    <w:lsdException w:name="Light List Accent 2" w:uiPriority="61"/>
-    <w:lsdException w:name="Light Grid Accent 2" w:uiPriority="62"/>
-    <w:lsdException w:name="Medium Shading 1 Accent 2" w:uiPriority="63"/>
-    <w:lsdException w:name="Medium Shading 2 Accent 2" w:uiPriority="64"/>
-    <w:lsdException w:name="Medium List 1 Accent 2" w:uiPriority="65"/>
-    <w:lsdException w:name="Medium List 2 Accent 2" w:uiPriority="66"/>
-    <w:lsdException w:name="Medium Grid 1 Accent 2" w:uiPriority="67"/>
-    <w:lsdException w:name="Medium Grid 2 Accent 2" w:uiPriority="68"/>
-    <w:lsdException w:name="Medium Grid 3 Accent 2" w:uiPriority="69"/>
-    <w:lsdException w:name="Dark List Accent 2" w:uiPriority="70"/>
-    <w:lsdException w:name="Colorful Shading Accent 2" w:uiPriority="71"/>
-    <w:lsdException w:name="Colorful List Accent 2" w:uiPriority="72"/>
-    <w:lsdException w:name="Colorful Grid Accent 2" w:uiPriority="73"/>
-    <w:lsdException w:name="Light Shading Accent 3" w:uiPriority="60"/>
-    <w:lsdException w:name="Light List Accent 3" w:uiPriority="61"/>
-    <w:lsdException w:name="Light Grid Accent 3" w:uiPriority="62"/>
-    <w:lsdException w:name="Medium Shading 1 Accent 3" w:uiPriority="63"/>
-    <w:lsdException w:name="Medium Shading 2 Accent 3" w:uiPriority="64"/>
-    <w:lsdException w:name="Medium List 1 Accent 3" w:uiPriority="65"/>
-    <w:lsdException w:name="Medium List 2 Accent 3" w:uiPriority="66"/>
-    <w:lsdException w:name="Medium Grid 1 Accent 3" w:uiPriority="67"/>
-    <w:lsdException w:name="Medium Grid 2 Accent 3" w:uiPriority="68"/>
-    <w:lsdException w:name="Medium Grid 3 Accent 3" w:uiPriority="69"/>
-    <w:lsdException w:name="Dark List Accent 3" w:uiPriority="70"/>
-    <w:lsdException w:name="Colorful Shading Accent 3" w:uiPriority="71"/>
-    <w:lsdException w:name="Colorful List Accent 3" w:uiPriority="72"/>
-    <w:lsdException w:name="Colorful Grid Accent 3" w:uiPriority="73"/>
-    <w:lsdException w:name="Light Shading Accent 4" w:uiPriority="60"/>
-    <w:lsdException w:name="Light List Accent 4" w:uiPriority="61"/>
-    <w:lsdException w:name="Light Grid Accent 4" w:uiPriority="62"/>
-    <w:lsdException w:name="Medium Shading 1 Accent 4" w:uiPriority="63"/>
-    <w:lsdException w:name="Medium Shading 2 Accent 4" w:uiPriority="64"/>
-    <w:lsdException w:name="Medium List 1 Accent 4" w:uiPriority="65"/>
-    <w:lsdException w:name="Medium List 2 Accent 4" w:uiPriority="66"/>
-    <w:lsdException w:name="Medium Grid 1 Accent 4" w:uiPriority="67"/>
-    <w:lsdException w:name="Medium Grid 2 Accent 4" w:uiPriority="68"/>
-    <w:lsdException w:name="Medium Grid 3 Accent 4" w:uiPriority="69"/>
-    <w:lsdException w:name="Dark List Accent 4" w:uiPriority="70"/>
-    <w:lsdException w:name="Colorful Shading Accent 4" w:uiPriority="71"/>
-    <w:lsdException w:name="Colorful List Accent 4" w:uiPriority="72"/>
-    <w:lsdException w:name="Colorful Grid Accent 4" w:uiPriority="73"/>
-    <w:lsdException w:name="Light Shading Accent 5" w:uiPriority="60"/>
-    <w:lsdException w:name="Light List Accent 5" w:uiPriority="61"/>
-    <w:lsdException w:name="Light Grid Accent 5" w:uiPriority="62"/>
-    <w:lsdException w:name="Medium Shading 1 Accent 5" w:uiPriority="63"/>
-    <w:lsdException w:name="Medium Shading 2 Accent 5" w:uiPriority="64"/>
-    <w:lsdException w:name="Medium List 1 Accent 5" w:uiPriority="65"/>
-    <w:lsdException w:name="Medium List 2 Accent 5" w:uiPriority="66"/>
-    <w:lsdException w:name="Medium Grid 1 Accent 5" w:uiPriority="67"/>
-    <w:lsdException w:name="Medium Grid 2 Accent 5" w:uiPriority="68"/>
-    <w:lsdException w:name="Medium Grid 3 Accent 5" w:uiPriority="69"/>
-    <w:lsdException w:name="Dark List Accent 5" w:uiPriority="70"/>
-    <w:lsdException w:name="Colorful Shading Accent 5" w:uiPriority="71"/>
-    <w:lsdException w:name="Colorful List Accent 5" w:uiPriority="72"/>
-    <w:lsdException w:name="Colorful Grid Accent 5" w:uiPriority="73"/>
-    <w:lsdException w:name="Light Shading Accent 6" w:uiPriority="60"/>
-    <w:lsdException w:name="Light List Accent 6" w:uiPriority="61"/>
-    <w:lsdException w:name="Light Grid Accent 6" w:uiPriority="62"/>
-    <w:lsdException w:name="Medium Shading 1 Accent 6" w:uiPriority="63"/>
-    <w:lsdException w:name="Medium Shading 2 Accent 6" w:uiPriority="64"/>
-    <w:lsdException w:name="Medium List 1 Accent 6" w:uiPriority="65"/>
-    <w:lsdException w:name="Medium List 2 Accent 6" w:uiPriority="66"/>
-    <w:lsdException w:name="Medium Grid 1 Accent 6" w:uiPriority="67"/>
-    <w:lsdException w:name="Medium Grid 2 Accent 6" w:uiPriority="68"/>
-    <w:lsdException w:name="Medium Grid 3 Accent 6" w:uiPriority="69"/>
-    <w:lsdException w:name="Dark List Accent 6" w:uiPriority="70"/>
-    <w:lsdException w:name="Colorful Shading Accent 6" w:uiPriority="71"/>
-    <w:lsdException w:name="Colorful List Accent 6" w:uiPriority="72"/>
-    <w:lsdException w:name="Colorful Grid Accent 6" w:uiPriority="73"/>
-    <w:lsdException w:name="Subtle Emphasis" w:uiPriority="19" w:qFormat="1"/>
-    <w:lsdException w:name="Intense Emphasis" w:uiPriority="21" w:qFormat="1"/>
-    <w:lsdException w:name="Subtle Reference" w:uiPriority="31" w:qFormat="1"/>
-    <w:lsdException w:name="Intense Reference" w:uiPriority="32" w:qFormat="1"/>
-    <w:lsdException w:name="Book Title" w:uiPriority="33" w:qFormat="1"/>
-    <w:lsdException w:name="Bibliography" w:semiHidden="1" w:uiPriority="37" w:unhideWhenUsed="1"/>
-    <w:lsdException w:name="TOC Heading" w:semiHidden="1" w:uiPriority="39" w:unhideWhenUsed="1" w:qFormat="1"/>
-    <w:lsdException w:name="Plain Table 1" w:uiPriority="41"/>
-    <w:lsdException w:name="Plain Table 2" w:uiPriority="42"/>
-    <w:lsdException w:name="Plain Table 3" w:uiPriority="43"/>
-    <w:lsdException w:name="Plain Table 4" w:uiPriority="44"/>
-    <w:lsdException w:name="Plain Table 5" w:uiPriority="45"/>
-    <w:lsdException w:name="Grid Table Light" w:uiPriority="40"/>
-    <w:lsdException w:name="Grid Table 1 Light" w:uiPriority="46"/>
-    <w:lsdException w:name="Grid Table 2" w:uiPriority="47"/>
-    <w:lsdException w:name="Grid Table 3" w:uiPriority="48"/>
-    <w:lsdException w:name="Grid Table 4" w:uiPriority="49"/>
-    <w:lsdException w:name="Grid Table 5 Dark" w:uiPriority="50"/>
-    <w:lsdException w:name="Grid Table 6 Colorful" w:uiPriority="51"/>
-    <w:lsdException w:name="Grid Table 7 Colorful" w:uiPriority="52"/>
-    <w:lsdException w:name="Grid Table 1 Light Accent 1" w:uiPriority="46"/>
-    <w:lsdException w:name="Grid Table 2 Accent 1" w:uiPriority="47"/>
-    <w:lsdException w:name="Grid Table 3 Accent 1" w:uiPriority="48"/>
-    <w:lsdException w:name="Grid Table 4 Accent 1" w:uiPriority="49"/>
-    <w:lsdException w:name="Grid Table 5 Dark Accent 1" w:uiPriority="50"/>
-    <w:lsdException w:name="Grid Table 6 Colorful Accent 1" w:uiPriority="51"/>
-    <w:lsdException w:name="Grid Table 7 Colorful Accent 1" w:uiPriority="52"/>
-    <w:lsdException w:name="Grid Table 1 Light Accent 2" w:uiPriority="46"/>
-    <w:lsdException w:name="Grid Table 2 Accent 2" w:uiPriority="47"/>
-    <w:lsdException w:name="Grid Table 3 Accent 2" w:uiPriority="48"/>
-    <w:lsdException w:name="Grid Table 4 Accent 2" w:uiPriority="49"/>
-    <w:lsdException w:name="Grid Table 5 Dark Accent 2" w:uiPriority="50"/>
-    <w:lsdException w:name="Grid Table 6 Colorful Accent 2" w:uiPriority="51"/>
-    <w:lsdException w:name="Grid Table 7 Colorful Accent 2" w:uiPriority="52"/>
-    <w:lsdException w:name="Grid Table 1 Light Accent 3" w:uiPriority="46"/>
-    <w:lsdException w:name="Grid Table 2 Accent 3" w:uiPriority="47"/>
-    <w:lsdException w:name="Grid Table 3 Accent 3" w:uiPriority="48"/>
-    <w:lsdException w:name="Grid Table 4 Accent 3" w:uiPriority="49"/>
-    <w:lsdException w:name="Grid Table 5 Dark Accent 3" w:uiPriority="50"/>
-    <w:lsdException w:name="Grid Table 6 Colorful Accent 3" w:uiPriority="51"/>
-    <w:lsdException w:name="Grid Table 7 Colorful Accent 3" w:uiPriority="52"/>
-    <w:lsdException w:name="Grid Table 1 Light Accent 4" w:uiPriority="46"/>
-    <w:lsdException w:name="Grid Table 2 Accent 4" w:uiPriority="47"/>
-    <w:lsdException w:name="Grid Table 3 Accent 4" w:uiPriority="48"/>
-    <w:lsdException w:name="Grid Table 4 Accent 4" w:uiPriority="49"/>
-    <w:lsdException w:name="Grid Table 5 Dark Accent 4" w:uiPriority="50"/>
-    <w:lsdException w:name="Grid Table 6 Colorful Accent 4" w:uiPriority="51"/>
-    <w:lsdException w:name="Grid Table 7 Colorful Accent 4" w:uiPriority="52"/>
-    <w:lsdException w:name="Grid Table 1 Light Accent 5" w:uiPriority="46"/>
-    <w:lsdException w:name="Grid Table 2 Accent 5" w:uiPriority="47"/>
-    <w:lsdException w:name="Grid Table 3 Accent 5" w:uiPriority="48"/>
-    <w:lsdException w:name="Grid Table 4 Accent 5" w:uiPriority="49"/>
-    <w:lsdException w:name="Grid Table 5 Dark Accent 5" w:uiPriority="50"/>
-    <w:lsdException w:name="Grid Table 6 Colorful Accent 5" w:uiPriority="51"/>
-    <w:lsdException w:name="Grid Table 7 Colorful Accent 5" w:uiPriority="52"/>
-    <w:lsdException w:name="Grid Table 1 Light Accent 6" w:uiPriority="46"/>
-    <w:lsdException w:name="Grid Table 2 Accent 6" w:uiPriority="47"/>
-    <w:lsdException w:name="Grid Table 3 Accent 6" w:uiPriority="48"/>
-    <w:lsdException w:name="Grid Table 4 Accent 6" w:uiPriority="49"/>
-    <w:lsdException w:name="Grid Table 5 Dark Accent 6" w:uiPriority="50"/>
-    <w:lsdException w:name="Grid Table 6 Colorful Accent 6" w:uiPriority="51"/>
-    <w:lsdException w:name="Grid Table 7 Colorful Accent 6" w:uiPriority="52"/>
-    <w:lsdException w:name="List Table 1 Light" w:uiPriority="46"/>
-    <w:lsdException w:name="List Table 2" w:uiPriority="47"/>
-    <w:lsdException w:name="List Table 3" w:uiPriority="48"/>
-    <w:lsdException w:name="List Table 4" w:uiPriority="49"/>
-    <w:lsdException w:name="List Table 5 Dark" w:uiPriority="50"/>
-    <w:lsdException w:name="List Table 6 Colorful" w:uiPriority="51"/>
-    <w:lsdException w:name="List Table 7 Colorful" w:uiPriority="52"/>
-    <w:lsdException w:name="List Table 1 Light Accent 1" w:uiPriority="46"/>
-    <w:lsdException w:name="List Table 2 Accent 1" w:uiPriority="47"/>
-    <w:lsdException w:name="List Table 3 Accent 1" w:uiPriority="48"/>
-    <w:lsdException w:name="List Table 4 Accent 1" w:uiPriority="49"/>
-    <w:lsdException w:name="List Table 5 Dark Accent 1" w:uiPriority="50"/>
-    <w:lsdException w:name="List Table 6 Colorful Accent 1" w:uiPriority="51"/>
-    <w:lsdException w:name="List Table 7 Colorful Accent 1" w:uiPriority="52"/>
-    <w:lsdException w:name="List Table 1 Light Accent 2" w:uiPriority="46"/>
-    <w:lsdException w:name="List Table 2 Accent 2" w:uiPriority="47"/>
-    <w:lsdException w:name="List Table 3 Accent 2" w:uiPriority="48"/>
-    <w:lsdException w:name="List Table 4 Accent 2" w:uiPriority="49"/>
-    <w:lsdException w:name="List Table 5 Dark Accent 2" w:uiPriority="50"/>
-    <w:lsdException w:name="List Table 6 Colorful Accent 2" w:uiPriority="51"/>
-    <w:lsdException w:name="List Table 7 Colorful Accent 2" w:uiPriority="52"/>
-    <w:lsdException w:name="List Table 1 Light Accent 3" w:uiPriority="46"/>
-    <w:lsdException w:name="List Table 2 Accent 3" w:uiPriority="47"/>
-    <w:lsdException w:name="List Table 3 Accent 3" w:uiPriority="48"/>
-    <w:lsdException w:name="List Table 4 Accent 3" w:uiPriority="49"/>
-    <w:lsdException w:name="List Table 5 Dark Accent 3" w:uiPriority="50"/>
-    <w:lsdException w:name="List Table 6 Colorful Accent 3" w:uiPriority="51"/>
-    <w:lsdException w:name="List Table 7 Colorful Accent 3" w:uiPriority="52"/>
-    <w:lsdException w:name="List Table 1 Light Accent 4" w:uiPriority="46"/>
-    <w:lsdException w:name="List Table 2 Accent 4" w:uiPriority="47"/>
-    <w:lsdException w:name="List Table 3 Accent 4" w:uiPriority="48"/>
-    <w:lsdException w:name="List Table 4 Accent 4" w:uiPriority="49"/>
-    <w:lsdException w:name="List Table 5 Dark Accent 4" w:uiPriority="50"/>
-    <w:lsdException w:name="List Table 6 Colorful Accent 4" w:uiPriority="51"/>
-    <w:lsdException w:name="List Table 7 Colorful Accent 4" w:uiPriority="52"/>
-    <w:lsdException w:name="List Table 1 Light Accent 5" w:uiPriority="46"/>
-    <w:lsdException w:name="List Table 2 Accent 5" w:uiPriority="47"/>
-    <w:lsdException w:name="List Table 3 Accent 5" w:uiPriority="48"/>
-    <w:lsdException w:name="List Table 4 Accent 5" w:uiPriority="49"/>
-    <w:lsdException w:name="List Table 5 Dark Accent 5" w:uiPriority="50"/>
-    <w:lsdException w:name="List Table 6 Colorful Accent 5" w:uiPriority="51"/>
-    <w:lsdException w:name="List Table 7 Colorful Accent 5" w:uiPriority="52"/>
-    <w:lsdException w:name="List Table 1 Light Accent 6" w:uiPriority="46"/>
-    <w:lsdException w:name="List Table 2 Accent 6" w:uiPriority="47"/>
-    <w:lsdException w:name="List Table 3 Accent 6" w:uiPriority="48"/>
-    <w:lsdException w:name="List Table 4 Accent 6" w:uiPriority="49"/>
-    <w:lsdException w:name="List Table 5 Dark Accent 6" w:uiPriority="50"/>
-    <w:lsdException w:name="List Table 6 Colorful Accent 6" w:uiPriority="51"/>
-    <w:lsdException w:name="List Table 7 Colorful Accent 6" w:uiPriority="52"/>
+  <w:latentStyles w:defLockedState="0" w:defUIPriority="99" w:defSemiHidden="1" w:defUnhideWhenUsed="1" w:defQFormat="0" w:count="267">
+    <w:lsdException w:name="Normal" w:semiHidden="0" w:uiPriority="0" w:unhideWhenUsed="0" w:qFormat="1"/>
+    <w:lsdException w:name="heading 1" w:semiHidden="0" w:uiPriority="9" w:unhideWhenUsed="0" w:qFormat="1"/>
+    <w:lsdException w:name="heading 2" w:uiPriority="9" w:qFormat="1"/>
+    <w:lsdException w:name="heading 3" w:uiPriority="9" w:qFormat="1"/>
+    <w:lsdException w:name="heading 4" w:uiPriority="9" w:qFormat="1"/>
+    <w:lsdException w:name="heading 5" w:uiPriority="9" w:qFormat="1"/>
+    <w:lsdException w:name="heading 6" w:uiPriority="9" w:qFormat="1"/>
+    <w:lsdException w:name="heading 7" w:uiPriority="9" w:qFormat="1"/>
+    <w:lsdException w:name="heading 8" w:uiPriority="9" w:qFormat="1"/>
+    <w:lsdException w:name="heading 9" w:uiPriority="9" w:qFormat="1"/>
+    <w:lsdException w:name="toc 1" w:uiPriority="39"/>
+    <w:lsdException w:name="toc 2" w:uiPriority="39"/>
+    <w:lsdException w:name="toc 3" w:uiPriority="39"/>
+    <w:lsdException w:name="toc 4" w:uiPriority="39"/>
+    <w:lsdException w:name="toc 5" w:uiPriority="39"/>
+    <w:lsdException w:name="toc 6" w:uiPriority="39"/>
+    <w:lsdException w:name="toc 7" w:uiPriority="39"/>
+    <w:lsdException w:name="toc 8" w:uiPriority="39"/>
+    <w:lsdException w:name="toc 9" w:uiPriority="39"/>
+    <w:lsdException w:name="caption" w:uiPriority="35" w:qFormat="1"/>
+    <w:lsdException w:name="Title" w:semiHidden="0" w:uiPriority="10" w:unhideWhenUsed="0" w:qFormat="1"/>
+    <w:lsdException w:name="Default Paragraph Font" w:uiPriority="1"/>
+    <w:lsdException w:name="Subtitle" w:semiHidden="0" w:uiPriority="11" w:unhideWhenUsed="0" w:qFormat="1"/>
+    <w:lsdException w:name="Strong" w:semiHidden="0" w:uiPriority="22" w:unhideWhenUsed="0" w:qFormat="1"/>
+    <w:lsdException w:name="Emphasis" w:semiHidden="0" w:uiPriority="20" w:unhideWhenUsed="0" w:qFormat="1"/>
+    <w:lsdException w:name="Table Grid" w:semiHidden="0" w:uiPriority="39" w:unhideWhenUsed="0"/>
+    <w:lsdException w:name="Placeholder Text" w:unhideWhenUsed="0"/>
+    <w:lsdException w:name="No Spacing" w:semiHidden="0" w:uiPriority="1" w:unhideWhenUsed="0" w:qFormat="1"/>
+    <w:lsdException w:name="Light Shading" w:semiHidden="0" w:uiPriority="60" w:unhideWhenUsed="0"/>
+    <w:lsdException w:name="Light List" w:semiHidden="0" w:uiPriority="61" w:unhideWhenUsed="0"/>
+    <w:lsdException w:name="Light Grid" w:semiHidden="0" w:uiPriority="62" w:unhideWhenUsed="0"/>
+    <w:lsdException w:name="Medium Shading 1" w:semiHidden="0" w:uiPriority="63" w:unhideWhenUsed="0"/>
+    <w:lsdException w:name="Medium Shading 2" w:semiHidden="0" w:uiPriority="64" w:unhideWhenUsed="0"/>
+    <w:lsdException w:name="Medium List 1" w:semiHidden="0" w:uiPriority="65" w:unhideWhenUsed="0"/>
+    <w:lsdException w:name="Medium List 2" w:semiHidden="0" w:uiPriority="66" w:unhideWhenUsed="0"/>
+    <w:lsdException w:name="Medium Grid 1" w:semiHidden="0" w:uiPriority="67" w:unhideWhenUsed="0"/>
+    <w:lsdException w:name="Medium Grid 2" w:semiHidden="0" w:uiPriority="68" w:unhideWhenUsed="0"/>
+    <w:lsdException w:name="Medium Grid 3" w:semiHidden="0" w:uiPriority="69" w:unhideWhenUsed="0"/>
+    <w:lsdException w:name="Dark List" w:semiHidden="0" w:uiPriority="70" w:unhideWhenUsed="0"/>
+    <w:lsdException w:name="Colorful Shading" w:semiHidden="0" w:uiPriority="71" w:unhideWhenUsed="0"/>
+    <w:lsdException w:name="Colorful List" w:semiHidden="0" w:uiPriority="72" w:unhideWhenUsed="0"/>
+    <w:lsdException w:name="Colorful Grid" w:semiHidden="0" w:uiPriority="73" w:unhideWhenUsed="0"/>
+    <w:lsdException w:name="Light Shading Accent 1" w:semiHidden="0" w:uiPriority="60" w:unhideWhenUsed="0"/>
+    <w:lsdException w:name="Light List Accent 1" w:semiHidden="0" w:uiPriority="61" w:unhideWhenUsed="0"/>
+    <w:lsdException w:name="Light Grid Accent 1" w:semiHidden="0" w:uiPriority="62" w:unhideWhenUsed="0"/>
+    <w:lsdException w:name="Medium Shading 1 Accent 1" w:semiHidden="0" w:uiPriority="63" w:unhideWhenUsed="0"/>
+    <w:lsdException w:name="Medium Shading 2 Accent 1" w:semiHidden="0" w:uiPriority="64" w:unhideWhenUsed="0"/>
+    <w:lsdException w:name="Medium List 1 Accent 1" w:semiHidden="0" w:uiPriority="65" w:unhideWhenUsed="0"/>
+    <w:lsdException w:name="Revision" w:unhideWhenUsed="0"/>
+    <w:lsdException w:name="List Paragraph" w:semiHidden="0" w:uiPriority="34" w:unhideWhenUsed="0" w:qFormat="1"/>
+    <w:lsdException w:name="Quote" w:semiHidden="0" w:uiPriority="29" w:unhideWhenUsed="0" w:qFormat="1"/>
+    <w:lsdException w:name="Intense Quote" w:semiHidden="0" w:uiPriority="30" w:unhideWhenUsed="0" w:qFormat="1"/>
+    <w:lsdException w:name="Medium List 2 Accent 1" w:semiHidden="0" w:uiPriority="66" w:unhideWhenUsed="0"/>
+    <w:lsdException w:name="Medium Grid 1 Accent 1" w:semiHidden="0" w:uiPriority="67" w:unhideWhenUsed="0"/>
+    <w:lsdException w:name="Medium Grid 2 Accent 1" w:semiHidden="0" w:uiPriority="68" w:unhideWhenUsed="0"/>
+    <w:lsdException w:name="Medium Grid 3 Accent 1" w:semiHidden="0" w:uiPriority="69" w:unhideWhenUsed="0"/>
+    <w:lsdException w:name="Dark List Accent 1" w:semiHidden="0" w:uiPriority="70" w:unhideWhenUsed="0"/>
+    <w:lsdException w:name="Colorful Shading Accent 1" w:semiHidden="0" w:uiPriority="71" w:unhideWhenUsed="0"/>
+    <w:lsdException w:name="Colorful List Accent 1" w:semiHidden="0" w:uiPriority="72" w:unhideWhenUsed="0"/>
+    <w:lsdException w:name="Colorful Grid Accent 1" w:semiHidden="0" w:uiPriority="73" w:unhideWhenUsed="0"/>
+    <w:lsdException w:name="Light Shading Accent 2" w:semiHidden="0" w:uiPriority="60" w:unhideWhenUsed="0"/>
+    <w:lsdException w:name="Light List Accent 2" w:semiHidden="0" w:uiPriority="61" w:unhideWhenUsed="0"/>
+    <w:lsdException w:name="Light Grid Accent 2" w:semiHidden="0" w:uiPriority="62" w:unhideWhenUsed="0"/>
+    <w:lsdException w:name="Medium Shading 1 Accent 2" w:semiHidden="0" w:uiPriority="63" w:unhideWhenUsed="0"/>
+    <w:lsdException w:name="Medium Shading 2 Accent 2" w:semiHidden="0" w:uiPriority="64" w:unhideWhenUsed="0"/>
+    <w:lsdException w:name="Medium List 1 Accent 2" w:semiHidden="0" w:uiPriority="65" w:unhideWhenUsed="0"/>
+    <w:lsdException w:name="Medium List 2 Accent 2" w:semiHidden="0" w:uiPriority="66" w:unhideWhenUsed="0"/>
+    <w:lsdException w:name="Medium Grid 1 Accent 2" w:semiHidden="0" w:uiPriority="67" w:unhideWhenUsed="0"/>
+    <w:lsdException w:name="Medium Grid 2 Accent 2" w:semiHidden="0" w:uiPriority="68" w:unhideWhenUsed="0"/>
+    <w:lsdException w:name="Medium Grid 3 Accent 2" w:semiHidden="0" w:uiPriority="69" w:unhideWhenUsed="0"/>
+    <w:lsdException w:name="Dark List Accent 2" w:semiHidden="0" w:uiPriority="70" w:unhideWhenUsed="0"/>
+    <w:lsdException w:name="Colorful Shading Accent 2" w:semiHidden="0" w:uiPriority="71" w:unhideWhenUsed="0"/>
+    <w:lsdException w:name="Colorful List Accent 2" w:semiHidden="0" w:uiPriority="72" w:unhideWhenUsed="0"/>
+    <w:lsdException w:name="Colorful Grid Accent 2" w:semiHidden="0" w:uiPriority="73" w:unhideWhenUsed="0"/>
+    <w:lsdException w:name="Light Shading Accent 3" w:semiHidden="0" w:uiPriority="60" w:unhideWhenUsed="0"/>
+    <w:lsdException w:name="Light List Accent 3" w:semiHidden="0" w:uiPriority="61" w:unhideWhenUsed="0"/>
+    <w:lsdException w:name="Light Grid Accent 3" w:semiHidden="0" w:uiPriority="62" w:unhideWhenUsed="0"/>
+    <w:lsdException w:name="Medium Shading 1 Accent 3" w:semiHidden="0" w:uiPriority="63" w:unhideWhenUsed="0"/>
+    <w:lsdException w:name="Medium Shading 2 Accent 3" w:semiHidden="0" w:uiPriority="64" w:unhideWhenUsed="0"/>
+    <w:lsdException w:name="Medium List 1 Accent 3" w:semiHidden="0" w:uiPriority="65" w:unhideWhenUsed="0"/>
+    <w:lsdException w:name="Medium List 2 Accent 3" w:semiHidden="0" w:uiPriority="66" w:unhideWhenUsed="0"/>
+    <w:lsdException w:name="Medium Grid 1 Accent 3" w:semiHidden="0" w:uiPriority="67" w:unhideWhenUsed="0"/>
+    <w:lsdException w:name="Medium Grid 2 Accent 3" w:semiHidden="0" w:uiPriority="68" w:unhideWhenUsed="0"/>
+    <w:lsdException w:name="Medium Grid 3 Accent 3" w:semiHidden="0" w:uiPriority="69" w:unhideWhenUsed="0"/>
+    <w:lsdException w:name="Dark List Accent 3" w:semiHidden="0" w:uiPriority="70" w:unhideWhenUsed="0"/>
+    <w:lsdException w:name="Colorful Shading Accent 3" w:semiHidden="0" w:uiPriority="71" w:unhideWhenUsed="0"/>
+    <w:lsdException w:name="Colorful List Accent 3" w:semiHidden="0" w:uiPriority="72" w:unhideWhenUsed="0"/>
+    <w:lsdException w:name="Colorful Grid Accent 3" w:semiHidden="0" w:uiPriority="73" w:unhideWhenUsed="0"/>
+    <w:lsdException w:name="Light Shading Accent 4" w:semiHidden="0" w:uiPriority="60" w:unhideWhenUsed="0"/>
+    <w:lsdException w:name="Light List Accent 4" w:semiHidden="0" w:uiPriority="61" w:unhideWhenUsed="0"/>
+    <w:lsdException w:name="Light Grid Accent 4" w:semiHidden="0" w:uiPriority="62" w:unhideWhenUsed="0"/>
+    <w:lsdException w:name="Medium Shading 1 Accent 4" w:semiHidden="0" w:uiPriority="63" w:unhideWhenUsed="0"/>
+    <w:lsdException w:name="Medium Shading 2 Accent 4" w:semiHidden="0" w:uiPriority="64" w:unhideWhenUsed="0"/>
+    <w:lsdException w:name="Medium List 1 Accent 4" w:semiHidden="0" w:uiPriority="65" w:unhideWhenUsed="0"/>
+    <w:lsdException w:name="Medium List 2 Accent 4" w:semiHidden="0" w:uiPriority="66" w:unhideWhenUsed="0"/>
+    <w:lsdException w:name="Medium Grid 1 Accent 4" w:semiHidden="0" w:uiPriority="67" w:unhideWhenUsed="0"/>
+    <w:lsdException w:name="Medium Grid 2 Accent 4" w:semiHidden="0" w:uiPriority="68" w:unhideWhenUsed="0"/>
+    <w:lsdException w:name="Medium Grid 3 Accent 4" w:semiHidden="0" w:uiPriority="69" w:unhideWhenUsed="0"/>
+    <w:lsdException w:name="Dark List Accent 4" w:semiHidden="0" w:uiPriority="70" w:unhideWhenUsed="0"/>
+    <w:lsdException w:name="Colorful Shading Accent 4" w:semiHidden="0" w:uiPriority="71" w:unhideWhenUsed="0"/>
+    <w:lsdException w:name="Colorful List Accent 4" w:semiHidden="0" w:uiPriority="72" w:unhideWhenUsed="0"/>
+    <w:lsdException w:name="Colorful Grid Accent 4" w:semiHidden="0" w:uiPriority="73" w:unhideWhenUsed="0"/>
+    <w:lsdException w:name="Light Shading Accent 5" w:semiHidden="0" w:uiPriority="60" w:unhideWhenUsed="0"/>
+    <w:lsdException w:name="Light List Accent 5" w:semiHidden="0" w:uiPriority="61" w:unhideWhenUsed="0"/>
+    <w:lsdException w:name="Light Grid Accent 5" w:semiHidden="0" w:uiPriority="62" w:unhideWhenUsed="0"/>
+    <w:lsdException w:name="Medium Shading 1 Accent 5" w:semiHidden="0" w:uiPriority="63" w:unhideWhenUsed="0"/>
+    <w:lsdException w:name="Medium Shading 2 Accent 5" w:semiHidden="0" w:uiPriority="64" w:unhideWhenUsed="0"/>
+    <w:lsdException w:name="Medium List 1 Accent 5" w:semiHidden="0" w:uiPriority="65" w:unhideWhenUsed="0"/>
+    <w:lsdException w:name="Medium List 2 Accent 5" w:semiHidden="0" w:uiPriority="66" w:unhideWhenUsed="0"/>
+    <w:lsdException w:name="Medium Grid 1 Accent 5" w:semiHidden="0" w:uiPriority="67" w:unhideWhenUsed="0"/>
+    <w:lsdException w:name="Medium Grid 2 Accent 5" w:semiHidden="0" w:uiPriority="68" w:unhideWhenUsed="0"/>
+    <w:lsdException w:name="Medium Grid 3 Accent 5" w:semiHidden="0" w:uiPriority="69" w:unhideWhenUsed="0"/>
+    <w:lsdException w:name="Dark List Accent 5" w:semiHidden="0" w:uiPriority="70" w:unhideWhenUsed="0"/>
+    <w:lsdException w:name="Colorful Shading Accent 5" w:semiHidden="0" w:uiPriority="71" w:unhideWhenUsed="0"/>
+    <w:lsdException w:name="Colorful List Accent 5" w:semiHidden="0" w:uiPriority="72" w:unhideWhenUsed="0"/>
+    <w:lsdException w:name="Colorful Grid Accent 5" w:semiHidden="0" w:uiPriority="73" w:unhideWhenUsed="0"/>
+    <w:lsdException w:name="Light Shading Accent 6" w:semiHidden="0" w:uiPriority="60" w:unhideWhenUsed="0"/>
+    <w:lsdException w:name="Light List Accent 6" w:semiHidden="0" w:uiPriority="61" w:unhideWhenUsed="0"/>
+    <w:lsdException w:name="Light Grid Accent 6" w:semiHidden="0" w:uiPriority="62" w:unhideWhenUsed="0"/>
+    <w:lsdException w:name="Medium Shading 1 Accent 6" w:semiHidden="0" w:uiPriority="63" w:unhideWhenUsed="0"/>
+    <w:lsdException w:name="Medium Shading 2 Accent 6" w:semiHidden="0" w:uiPriority="64" w:unhideWhenUsed="0"/>
+    <w:lsdException w:name="Medium List 1 Accent 6" w:semiHidden="0" w:uiPriority="65" w:unhideWhenUsed="0"/>
+    <w:lsdException w:name="Medium List 2 Accent 6" w:semiHidden="0" w:uiPriority="66" w:unhideWhenUsed="0"/>
+    <w:lsdException w:name="Medium Grid 1 Accent 6" w:semiHidden="0" w:uiPriority="67" w:unhideWhenUsed="0"/>
+    <w:lsdException w:name="Medium Grid 2 Accent 6" w:semiHidden="0" w:uiPriority="68" w:unhideWhenUsed="0"/>
+    <w:lsdException w:name="Medium Grid 3 Accent 6" w:semiHidden="0" w:uiPriority="69" w:unhideWhenUsed="0"/>
+    <w:lsdException w:name="Dark List Accent 6" w:semiHidden="0" w:uiPriority="70" w:unhideWhenUsed="0"/>
+    <w:lsdException w:name="Colorful Shading Accent 6" w:semiHidden="0" w:uiPriority="71" w:unhideWhenUsed="0"/>
+    <w:lsdException w:name="Colorful List Accent 6" w:semiHidden="0" w:uiPriority="72" w:unhideWhenUsed="0"/>
+    <w:lsdException w:name="Colorful Grid Accent 6" w:semiHidden="0" w:uiPriority="73" w:unhideWhenUsed="0"/>
+    <w:lsdException w:name="Subtle Emphasis" w:semiHidden="0" w:uiPriority="19" w:unhideWhenUsed="0" w:qFormat="1"/>
+    <w:lsdException w:name="Intense Emphasis" w:semiHidden="0" w:uiPriority="21" w:unhideWhenUsed="0" w:qFormat="1"/>
+    <w:lsdException w:name="Subtle Reference" w:semiHidden="0" w:uiPriority="31" w:unhideWhenUsed="0" w:qFormat="1"/>
+    <w:lsdException w:name="Intense Reference" w:semiHidden="0" w:uiPriority="32" w:unhideWhenUsed="0" w:qFormat="1"/>
+    <w:lsdException w:name="Book Title" w:semiHidden="0" w:uiPriority="33" w:unhideWhenUsed="0" w:qFormat="1"/>
+    <w:lsdException w:name="Bibliography" w:uiPriority="37"/>
+    <w:lsdException w:name="TOC Heading" w:uiPriority="39" w:qFormat="1"/>
+  </w:latentStyles>
+  <w:style w:type="paragraph" w:default="1" w:styleId="a">
+    <w:name w:val="Normal"/>
+    <w:qFormat/>
+  </w:style>
+  <w:style w:type="character" w:default="1" w:styleId="a0">
+    <w:name w:val="Default Paragraph Font"/>
+    <w:uiPriority w:val="1"/>
+    <w:semiHidden/>
+    <w:unhideWhenUsed/>
+  </w:style>
+  <w:style w:type="table" w:default="1" w:styleId="a1">
+    <w:name w:val="Normal Table"/>
+    <w:uiPriority w:val="99"/>
+    <w:semiHidden/>
+    <w:unhideWhenUsed/>
+    <w:tblPr>
+      <w:tblInd w:w="0" w:type="dxa"/>
+      <w:tblCellMar>
+        <w:top w:w="0" w:type="dxa"/>
+        <w:left w:w="108" w:type="dxa"/>
+        <w:bottom w:w="0" w:type="dxa"/>
+        <w:right w:w="108" w:type="dxa"/>
+      </w:tblCellMar>
+    </w:tblPr>
+  </w:style>
+  <w:style w:type="numbering" w:default="1" w:styleId="a2">
+    <w:name w:val="No List"/>
+    <w:uiPriority w:val="99"/>
+    <w:semiHidden/>
+    <w:unhideWhenUsed/>
+  </w:style>
+  <w:style w:type="table" w:styleId="a3">
+    <w:name w:val="Table Grid"/>
+    <w:basedOn w:val="a1"/>
+    <w:uiPriority w:val="39"/>
+    <w:rsid w:val="00FF3AAD"/>
+    <w:pPr>
+      <w:spacing w:after="0" w:line="240" w:lineRule="auto"/>
+    </w:pPr>
+    <w:tblPr>
+      <w:tblBorders>
+        <w:top w:val="single" w:sz="4" w:space="0" w:color="auto"/>
+        <w:left w:val="single" w:sz="4" w:space="0" w:color="auto"/>
+        <w:bottom w:val="single" w:sz="4" w:space="0" w:color="auto"/>
+        <w:right w:val="single" w:sz="4" w:space="0" w:color="auto"/>
+        <w:insideH w:val="single" w:sz="4" w:space="0" w:color="auto"/>
+        <w:insideV w:val="single" w:sz="4" w:space="0" w:color="auto"/>
+      </w:tblBorders>
+    </w:tblPr>
+  </w:style>
+  <w:style w:type="character" w:customStyle="1" w:styleId="pre">
+    <w:name w:val="pre"/>
+    <w:basedOn w:val="a0"/>
+    <w:rsid w:val="00431E5F"/>
+  </w:style>
+  <w:style w:type="paragraph" w:styleId="HTML">
+    <w:name w:val="HTML Preformatted"/>
+    <w:basedOn w:val="a"/>
+    <w:link w:val="HTML0"/>
+    <w:uiPriority w:val="99"/>
+    <w:unhideWhenUsed/>
+    <w:rsid w:val="00431E5F"/>
+    <w:pPr>
+      <w:tabs>
+        <w:tab w:val="left" w:pos="916"/>
+        <w:tab w:val="left" w:pos="1832"/>
+        <w:tab w:val="left" w:pos="2748"/>
+        <w:tab w:val="left" w:pos="3664"/>
+        <w:tab w:val="left" w:pos="4580"/>
+        <w:tab w:val="left" w:pos="5496"/>
+        <w:tab w:val="left" w:pos="6412"/>
+        <w:tab w:val="left" w:pos="7328"/>
+        <w:tab w:val="left" w:pos="8244"/>
+        <w:tab w:val="left" w:pos="9160"/>
+        <w:tab w:val="left" w:pos="10076"/>
+        <w:tab w:val="left" w:pos="10992"/>
+        <w:tab w:val="left" w:pos="11908"/>
+        <w:tab w:val="left" w:pos="12824"/>
+        <w:tab w:val="left" w:pos="13740"/>
+        <w:tab w:val="left" w:pos="14656"/>
+      </w:tabs>
+      <w:spacing w:after="0" w:line="240" w:lineRule="auto"/>
+    </w:pPr>
+    <w:rPr>
+      <w:rFonts w:ascii="Courier New" w:eastAsia="Times New Roman" w:hAnsi="Courier New" w:cs="Courier New"/>
+      <w:sz w:val="20"/>
+      <w:szCs w:val="20"/>
+      <w:lang w:eastAsia="ru-RU"/>
+    </w:rPr>
+  </w:style>
+  <w:style w:type="character" w:customStyle="1" w:styleId="HTML0">
+    <w:name w:val="Стандартный HTML Знак"/>
+    <w:basedOn w:val="a0"/>
+    <w:link w:val="HTML"/>
+    <w:uiPriority w:val="99"/>
+    <w:rsid w:val="00431E5F"/>
+    <w:rPr>
+      <w:rFonts w:ascii="Courier New" w:eastAsia="Times New Roman" w:hAnsi="Courier New" w:cs="Courier New"/>
+      <w:sz w:val="20"/>
+      <w:szCs w:val="20"/>
+      <w:lang w:eastAsia="ru-RU"/>
+    </w:rPr>
+  </w:style>
+  <w:style w:type="paragraph" w:customStyle="1" w:styleId="Obsahtabulky">
+    <w:name w:val="Obsah tabulky"/>
+    <w:basedOn w:val="a"/>
+    <w:rsid w:val="00456699"/>
+    <w:pPr>
+      <w:widowControl w:val="0"/>
+      <w:suppressLineNumbers/>
+      <w:suppressAutoHyphens/>
+      <w:spacing w:after="0" w:line="240" w:lineRule="auto"/>
+    </w:pPr>
+    <w:rPr>
+      <w:rFonts w:ascii="Liberation Serif" w:eastAsia="Droid Sans Fallback" w:hAnsi="Liberation Serif" w:cs="FreeSans"/>
+      <w:color w:val="00000A"/>
+      <w:sz w:val="24"/>
+      <w:szCs w:val="24"/>
+      <w:lang w:val="cs-CZ" w:eastAsia="zh-CN" w:bidi="hi-IN"/>
+    </w:rPr>
+  </w:style>
+</w:styles>
+</file>
+
+<file path=word/stylesWithEffects.xml><?xml version="1.0" encoding="utf-8"?>
+<w:styles xmlns:wpc="http://schemas.microsoft.com/office/word/2010/wordprocessingCanvas" xmlns:mc="http://schemas.openxmlformats.org/markup-compatibility/2006" xmlns:o="urn:schemas-microsoft-com:office:office" xmlns:r="http://schemas.openxmlformats.org/officeDocument/2006/relationships" xmlns:m="http://schemas.openxmlformats.org/officeDocument/2006/math" xmlns:v="urn:schemas-microsoft-com:vml" xmlns:wp14="http://schemas.microsoft.com/office/word/2010/wordprocessingDrawing" xmlns:wp="http://schemas.openxmlformats.org/drawingml/2006/wordprocessingDrawing" xmlns:w10="urn:schemas-microsoft-com:office:word" xmlns:w="http://schemas.openxmlformats.org/wordprocessingml/2006/main" xmlns:w14="http://schemas.microsoft.com/office/word/2010/wordml" xmlns:wpg="http://schemas.microsoft.com/office/word/2010/wordprocessingGroup" xmlns:wpi="http://schemas.microsoft.com/office/word/2010/wordprocessingInk" xmlns:wne="http://schemas.microsoft.com/office/word/2006/wordml" xmlns:wps="http://schemas.microsoft.com/office/word/2010/wordprocessingShape" mc:Ignorable="w14 wp14">
+  <w:docDefaults>
+    <w:rPrDefault>
+      <w:rPr>
+        <w:rFonts w:asciiTheme="minorHAnsi" w:eastAsiaTheme="minorHAnsi" w:hAnsiTheme="minorHAnsi" w:cstheme="minorBidi"/>
+        <w:sz w:val="22"/>
+        <w:szCs w:val="22"/>
+        <w:lang w:val="ru-RU" w:eastAsia="en-US" w:bidi="ar-SA"/>
+      </w:rPr>
+    </w:rPrDefault>
+    <w:pPrDefault>
+      <w:pPr>
+        <w:spacing w:after="160" w:line="259" w:lineRule="auto"/>
+      </w:pPr>
+    </w:pPrDefault>
+  </w:docDefaults>
+  <w:latentStyles w:defLockedState="0" w:defUIPriority="99" w:defSemiHidden="1" w:defUnhideWhenUsed="1" w:defQFormat="0" w:count="267">
+    <w:lsdException w:name="Normal" w:semiHidden="0" w:uiPriority="0" w:unhideWhenUsed="0" w:qFormat="1"/>
+    <w:lsdException w:name="heading 1" w:semiHidden="0" w:uiPriority="9" w:unhideWhenUsed="0" w:qFormat="1"/>
+    <w:lsdException w:name="heading 2" w:uiPriority="9" w:qFormat="1"/>
+    <w:lsdException w:name="heading 3" w:uiPriority="9" w:qFormat="1"/>
+    <w:lsdException w:name="heading 4" w:uiPriority="9" w:qFormat="1"/>
+    <w:lsdException w:name="heading 5" w:uiPriority="9" w:qFormat="1"/>
+    <w:lsdException w:name="heading 6" w:uiPriority="9" w:qFormat="1"/>
+    <w:lsdException w:name="heading 7" w:uiPriority="9" w:qFormat="1"/>
+    <w:lsdException w:name="heading 8" w:uiPriority="9" w:qFormat="1"/>
+    <w:lsdException w:name="heading 9" w:uiPriority="9" w:qFormat="1"/>
+    <w:lsdException w:name="toc 1" w:uiPriority="39"/>
+    <w:lsdException w:name="toc 2" w:uiPriority="39"/>
+    <w:lsdException w:name="toc 3" w:uiPriority="39"/>
+    <w:lsdException w:name="toc 4" w:uiPriority="39"/>
+    <w:lsdException w:name="toc 5" w:uiPriority="39"/>
+    <w:lsdException w:name="toc 6" w:uiPriority="39"/>
+    <w:lsdException w:name="toc 7" w:uiPriority="39"/>
+    <w:lsdException w:name="toc 8" w:uiPriority="39"/>
+    <w:lsdException w:name="toc 9" w:uiPriority="39"/>
+    <w:lsdException w:name="caption" w:uiPriority="35" w:qFormat="1"/>
+    <w:lsdException w:name="Title" w:semiHidden="0" w:uiPriority="10" w:unhideWhenUsed="0" w:qFormat="1"/>
+    <w:lsdException w:name="Default Paragraph Font" w:uiPriority="1"/>
+    <w:lsdException w:name="Subtitle" w:semiHidden="0" w:uiPriority="11" w:unhideWhenUsed="0" w:qFormat="1"/>
+    <w:lsdException w:name="Strong" w:semiHidden="0" w:uiPriority="22" w:unhideWhenUsed="0" w:qFormat="1"/>
+    <w:lsdException w:name="Emphasis" w:semiHidden="0" w:uiPriority="20" w:unhideWhenUsed="0" w:qFormat="1"/>
+    <w:lsdException w:name="Table Grid" w:semiHidden="0" w:uiPriority="39" w:unhideWhenUsed="0"/>
+    <w:lsdException w:name="Placeholder Text" w:unhideWhenUsed="0"/>
+    <w:lsdException w:name="No Spacing" w:semiHidden="0" w:uiPriority="1" w:unhideWhenUsed="0" w:qFormat="1"/>
+    <w:lsdException w:name="Light Shading" w:semiHidden="0" w:uiPriority="60" w:unhideWhenUsed="0"/>
+    <w:lsdException w:name="Light List" w:semiHidden="0" w:uiPriority="61" w:unhideWhenUsed="0"/>
+    <w:lsdException w:name="Light Grid" w:semiHidden="0" w:uiPriority="62" w:unhideWhenUsed="0"/>
+    <w:lsdException w:name="Medium Shading 1" w:semiHidden="0" w:uiPriority="63" w:unhideWhenUsed="0"/>
+    <w:lsdException w:name="Medium Shading 2" w:semiHidden="0" w:uiPriority="64" w:unhideWhenUsed="0"/>
+    <w:lsdException w:name="Medium List 1" w:semiHidden="0" w:uiPriority="65" w:unhideWhenUsed="0"/>
+    <w:lsdException w:name="Medium List 2" w:semiHidden="0" w:uiPriority="66" w:unhideWhenUsed="0"/>
+    <w:lsdException w:name="Medium Grid 1" w:semiHidden="0" w:uiPriority="67" w:unhideWhenUsed="0"/>
+    <w:lsdException w:name="Medium Grid 2" w:semiHidden="0" w:uiPriority="68" w:unhideWhenUsed="0"/>
+    <w:lsdException w:name="Medium Grid 3" w:semiHidden="0" w:uiPriority="69" w:unhideWhenUsed="0"/>
+    <w:lsdException w:name="Dark List" w:semiHidden="0" w:uiPriority="70" w:unhideWhenUsed="0"/>
+    <w:lsdException w:name="Colorful Shading" w:semiHidden="0" w:uiPriority="71" w:unhideWhenUsed="0"/>
+    <w:lsdException w:name="Colorful List" w:semiHidden="0" w:uiPriority="72" w:unhideWhenUsed="0"/>
+    <w:lsdException w:name="Colorful Grid" w:semiHidden="0" w:uiPriority="73" w:unhideWhenUsed="0"/>
+    <w:lsdException w:name="Light Shading Accent 1" w:semiHidden="0" w:uiPriority="60" w:unhideWhenUsed="0"/>
+    <w:lsdException w:name="Light List Accent 1" w:semiHidden="0" w:uiPriority="61" w:unhideWhenUsed="0"/>
+    <w:lsdException w:name="Light Grid Accent 1" w:semiHidden="0" w:uiPriority="62" w:unhideWhenUsed="0"/>
+    <w:lsdException w:name="Medium Shading 1 Accent 1" w:semiHidden="0" w:uiPriority="63" w:unhideWhenUsed="0"/>
+    <w:lsdException w:name="Medium Shading 2 Accent 1" w:semiHidden="0" w:uiPriority="64" w:unhideWhenUsed="0"/>
+    <w:lsdException w:name="Medium List 1 Accent 1" w:semiHidden="0" w:uiPriority="65" w:unhideWhenUsed="0"/>
+    <w:lsdException w:name="Revision" w:unhideWhenUsed="0"/>
+    <w:lsdException w:name="List Paragraph" w:semiHidden="0" w:uiPriority="34" w:unhideWhenUsed="0" w:qFormat="1"/>
+    <w:lsdException w:name="Quote" w:semiHidden="0" w:uiPriority="29" w:unhideWhenUsed="0" w:qFormat="1"/>
+    <w:lsdException w:name="Intense Quote" w:semiHidden="0" w:uiPriority="30" w:unhideWhenUsed="0" w:qFormat="1"/>
+    <w:lsdException w:name="Medium List 2 Accent 1" w:semiHidden="0" w:uiPriority="66" w:unhideWhenUsed="0"/>
+    <w:lsdException w:name="Medium Grid 1 Accent 1" w:semiHidden="0" w:uiPriority="67" w:unhideWhenUsed="0"/>
+    <w:lsdException w:name="Medium Grid 2 Accent 1" w:semiHidden="0" w:uiPriority="68" w:unhideWhenUsed="0"/>
+    <w:lsdException w:name="Medium Grid 3 Accent 1" w:semiHidden="0" w:uiPriority="69" w:unhideWhenUsed="0"/>
+    <w:lsdException w:name="Dark List Accent 1" w:semiHidden="0" w:uiPriority="70" w:unhideWhenUsed="0"/>
+    <w:lsdException w:name="Colorful Shading Accent 1" w:semiHidden="0" w:uiPriority="71" w:unhideWhenUsed="0"/>
+    <w:lsdException w:name="Colorful List Accent 1" w:semiHidden="0" w:uiPriority="72" w:unhideWhenUsed="0"/>
+    <w:lsdException w:name="Colorful Grid Accent 1" w:semiHidden="0" w:uiPriority="73" w:unhideWhenUsed="0"/>
+    <w:lsdException w:name="Light Shading Accent 2" w:semiHidden="0" w:uiPriority="60" w:unhideWhenUsed="0"/>
+    <w:lsdException w:name="Light List Accent 2" w:semiHidden="0" w:uiPriority="61" w:unhideWhenUsed="0"/>
+    <w:lsdException w:name="Light Grid Accent 2" w:semiHidden="0" w:uiPriority="62" w:unhideWhenUsed="0"/>
+    <w:lsdException w:name="Medium Shading 1 Accent 2" w:semiHidden="0" w:uiPriority="63" w:unhideWhenUsed="0"/>
+    <w:lsdException w:name="Medium Shading 2 Accent 2" w:semiHidden="0" w:uiPriority="64" w:unhideWhenUsed="0"/>
+    <w:lsdException w:name="Medium List 1 Accent 2" w:semiHidden="0" w:uiPriority="65" w:unhideWhenUsed="0"/>
+    <w:lsdException w:name="Medium List 2 Accent 2" w:semiHidden="0" w:uiPriority="66" w:unhideWhenUsed="0"/>
+    <w:lsdException w:name="Medium Grid 1 Accent 2" w:semiHidden="0" w:uiPriority="67" w:unhideWhenUsed="0"/>
+    <w:lsdException w:name="Medium Grid 2 Accent 2" w:semiHidden="0" w:uiPriority="68" w:unhideWhenUsed="0"/>
+    <w:lsdException w:name="Medium Grid 3 Accent 2" w:semiHidden="0" w:uiPriority="69" w:unhideWhenUsed="0"/>
+    <w:lsdException w:name="Dark List Accent 2" w:semiHidden="0" w:uiPriority="70" w:unhideWhenUsed="0"/>
+    <w:lsdException w:name="Colorful Shading Accent 2" w:semiHidden="0" w:uiPriority="71" w:unhideWhenUsed="0"/>
+    <w:lsdException w:name="Colorful List Accent 2" w:semiHidden="0" w:uiPriority="72" w:unhideWhenUsed="0"/>
+    <w:lsdException w:name="Colorful Grid Accent 2" w:semiHidden="0" w:uiPriority="73" w:unhideWhenUsed="0"/>
+    <w:lsdException w:name="Light Shading Accent 3" w:semiHidden="0" w:uiPriority="60" w:unhideWhenUsed="0"/>
+    <w:lsdException w:name="Light List Accent 3" w:semiHidden="0" w:uiPriority="61" w:unhideWhenUsed="0"/>
+    <w:lsdException w:name="Light Grid Accent 3" w:semiHidden="0" w:uiPriority="62" w:unhideWhenUsed="0"/>
+    <w:lsdException w:name="Medium Shading 1 Accent 3" w:semiHidden="0" w:uiPriority="63" w:unhideWhenUsed="0"/>
+    <w:lsdException w:name="Medium Shading 2 Accent 3" w:semiHidden="0" w:uiPriority="64" w:unhideWhenUsed="0"/>
+    <w:lsdException w:name="Medium List 1 Accent 3" w:semiHidden="0" w:uiPriority="65" w:unhideWhenUsed="0"/>
+    <w:lsdException w:name="Medium List 2 Accent 3" w:semiHidden="0" w:uiPriority="66" w:unhideWhenUsed="0"/>
+    <w:lsdException w:name="Medium Grid 1 Accent 3" w:semiHidden="0" w:uiPriority="67" w:unhideWhenUsed="0"/>
+    <w:lsdException w:name="Medium Grid 2 Accent 3" w:semiHidden="0" w:uiPriority="68" w:unhideWhenUsed="0"/>
+    <w:lsdException w:name="Medium Grid 3 Accent 3" w:semiHidden="0" w:uiPriority="69" w:unhideWhenUsed="0"/>
+    <w:lsdException w:name="Dark List Accent 3" w:semiHidden="0" w:uiPriority="70" w:unhideWhenUsed="0"/>
+    <w:lsdException w:name="Colorful Shading Accent 3" w:semiHidden="0" w:uiPriority="71" w:unhideWhenUsed="0"/>
+    <w:lsdException w:name="Colorful List Accent 3" w:semiHidden="0" w:uiPriority="72" w:unhideWhenUsed="0"/>
+    <w:lsdException w:name="Colorful Grid Accent 3" w:semiHidden="0" w:uiPriority="73" w:unhideWhenUsed="0"/>
+    <w:lsdException w:name="Light Shading Accent 4" w:semiHidden="0" w:uiPriority="60" w:unhideWhenUsed="0"/>
+    <w:lsdException w:name="Light List Accent 4" w:semiHidden="0" w:uiPriority="61" w:unhideWhenUsed="0"/>
+    <w:lsdException w:name="Light Grid Accent 4" w:semiHidden="0" w:uiPriority="62" w:unhideWhenUsed="0"/>
+    <w:lsdException w:name="Medium Shading 1 Accent 4" w:semiHidden="0" w:uiPriority="63" w:unhideWhenUsed="0"/>
+    <w:lsdException w:name="Medium Shading 2 Accent 4" w:semiHidden="0" w:uiPriority="64" w:unhideWhenUsed="0"/>
+    <w:lsdException w:name="Medium List 1 Accent 4" w:semiHidden="0" w:uiPriority="65" w:unhideWhenUsed="0"/>
+    <w:lsdException w:name="Medium List 2 Accent 4" w:semiHidden="0" w:uiPriority="66" w:unhideWhenUsed="0"/>
+    <w:lsdException w:name="Medium Grid 1 Accent 4" w:semiHidden="0" w:uiPriority="67" w:unhideWhenUsed="0"/>
+    <w:lsdException w:name="Medium Grid 2 Accent 4" w:semiHidden="0" w:uiPriority="68" w:unhideWhenUsed="0"/>
+    <w:lsdException w:name="Medium Grid 3 Accent 4" w:semiHidden="0" w:uiPriority="69" w:unhideWhenUsed="0"/>
+    <w:lsdException w:name="Dark List Accent 4" w:semiHidden="0" w:uiPriority="70" w:unhideWhenUsed="0"/>
+    <w:lsdException w:name="Colorful Shading Accent 4" w:semiHidden="0" w:uiPriority="71" w:unhideWhenUsed="0"/>
+    <w:lsdException w:name="Colorful List Accent 4" w:semiHidden="0" w:uiPriority="72" w:unhideWhenUsed="0"/>
+    <w:lsdException w:name="Colorful Grid Accent 4" w:semiHidden="0" w:uiPriority="73" w:unhideWhenUsed="0"/>
+    <w:lsdException w:name="Light Shading Accent 5" w:semiHidden="0" w:uiPriority="60" w:unhideWhenUsed="0"/>
+    <w:lsdException w:name="Light List Accent 5" w:semiHidden="0" w:uiPriority="61" w:unhideWhenUsed="0"/>
+    <w:lsdException w:name="Light Grid Accent 5" w:semiHidden="0" w:uiPriority="62" w:unhideWhenUsed="0"/>
+    <w:lsdException w:name="Medium Shading 1 Accent 5" w:semiHidden="0" w:uiPriority="63" w:unhideWhenUsed="0"/>
+    <w:lsdException w:name="Medium Shading 2 Accent 5" w:semiHidden="0" w:uiPriority="64" w:unhideWhenUsed="0"/>
+    <w:lsdException w:name="Medium List 1 Accent 5" w:semiHidden="0" w:uiPriority="65" w:unhideWhenUsed="0"/>
+    <w:lsdException w:name="Medium List 2 Accent 5" w:semiHidden="0" w:uiPriority="66" w:unhideWhenUsed="0"/>
+    <w:lsdException w:name="Medium Grid 1 Accent 5" w:semiHidden="0" w:uiPriority="67" w:unhideWhenUsed="0"/>
+    <w:lsdException w:name="Medium Grid 2 Accent 5" w:semiHidden="0" w:uiPriority="68" w:unhideWhenUsed="0"/>
+    <w:lsdException w:name="Medium Grid 3 Accent 5" w:semiHidden="0" w:uiPriority="69" w:unhideWhenUsed="0"/>
+    <w:lsdException w:name="Dark List Accent 5" w:semiHidden="0" w:uiPriority="70" w:unhideWhenUsed="0"/>
+    <w:lsdException w:name="Colorful Shading Accent 5" w:semiHidden="0" w:uiPriority="71" w:unhideWhenUsed="0"/>
+    <w:lsdException w:name="Colorful List Accent 5" w:semiHidden="0" w:uiPriority="72" w:unhideWhenUsed="0"/>
+    <w:lsdException w:name="Colorful Grid Accent 5" w:semiHidden="0" w:uiPriority="73" w:unhideWhenUsed="0"/>
+    <w:lsdException w:name="Light Shading Accent 6" w:semiHidden="0" w:uiPriority="60" w:unhideWhenUsed="0"/>
+    <w:lsdException w:name="Light List Accent 6" w:semiHidden="0" w:uiPriority="61" w:unhideWhenUsed="0"/>
+    <w:lsdException w:name="Light Grid Accent 6" w:semiHidden="0" w:uiPriority="62" w:unhideWhenUsed="0"/>
+    <w:lsdException w:name="Medium Shading 1 Accent 6" w:semiHidden="0" w:uiPriority="63" w:unhideWhenUsed="0"/>
+    <w:lsdException w:name="Medium Shading 2 Accent 6" w:semiHidden="0" w:uiPriority="64" w:unhideWhenUsed="0"/>
+    <w:lsdException w:name="Medium List 1 Accent 6" w:semiHidden="0" w:uiPriority="65" w:unhideWhenUsed="0"/>
+    <w:lsdException w:name="Medium List 2 Accent 6" w:semiHidden="0" w:uiPriority="66" w:unhideWhenUsed="0"/>
+    <w:lsdException w:name="Medium Grid 1 Accent 6" w:semiHidden="0" w:uiPriority="67" w:unhideWhenUsed="0"/>
+    <w:lsdException w:name="Medium Grid 2 Accent 6" w:semiHidden="0" w:uiPriority="68" w:unhideWhenUsed="0"/>
+    <w:lsdException w:name="Medium Grid 3 Accent 6" w:semiHidden="0" w:uiPriority="69" w:unhideWhenUsed="0"/>
+    <w:lsdException w:name="Dark List Accent 6" w:semiHidden="0" w:uiPriority="70" w:unhideWhenUsed="0"/>
+    <w:lsdException w:name="Colorful Shading Accent 6" w:semiHidden="0" w:uiPriority="71" w:unhideWhenUsed="0"/>
+    <w:lsdException w:name="Colorful List Accent 6" w:semiHidden="0" w:uiPriority="72" w:unhideWhenUsed="0"/>
+    <w:lsdException w:name="Colorful Grid Accent 6" w:semiHidden="0" w:uiPriority="73" w:unhideWhenUsed="0"/>
+    <w:lsdException w:name="Subtle Emphasis" w:semiHidden="0" w:uiPriority="19" w:unhideWhenUsed="0" w:qFormat="1"/>
+    <w:lsdException w:name="Intense Emphasis" w:semiHidden="0" w:uiPriority="21" w:unhideWhenUsed="0" w:qFormat="1"/>
+    <w:lsdException w:name="Subtle Reference" w:semiHidden="0" w:uiPriority="31" w:unhideWhenUsed="0" w:qFormat="1"/>
+    <w:lsdException w:name="Intense Reference" w:semiHidden="0" w:uiPriority="32" w:unhideWhenUsed="0" w:qFormat="1"/>
+    <w:lsdException w:name="Book Title" w:semiHidden="0" w:uiPriority="33" w:unhideWhenUsed="0" w:qFormat="1"/>
+    <w:lsdException w:name="Bibliography" w:uiPriority="37"/>
+    <w:lsdException w:name="TOC Heading" w:uiPriority="39" w:qFormat="1"/>
   </w:latentStyles>
   <w:style w:type="paragraph" w:default="1" w:styleId="a">
     <w:name w:val="Normal"/>
@@ -990,7 +1036,7 @@
   <a:extraClrSchemeLst/>
   <a:extLst>
     <a:ext uri="{05A4C25C-085E-4340-85A3-A5531E510DB2}">
-      <thm15:themeFamily xmlns:thm15="http://schemas.microsoft.com/office/thememl/2012/main" name="Office Theme" id="{62F939B6-93AF-4DB8-9C6B-D6C7DFDC589F}" vid="{4A3C46E8-61CC-4603-A589-7422A47A8E4A}"/>
+      <thm15:themeFamily xmlns:thm15="http://schemas.microsoft.com/office/thememl/2012/main" xmlns="" name="Office Theme" id="{62F939B6-93AF-4DB8-9C6B-D6C7DFDC589F}" vid="{4A3C46E8-61CC-4603-A589-7422A47A8E4A}"/>
     </a:ext>
   </a:extLst>
 </a:theme>

</xml_diff>